<commit_message>
chore(so): list uploaded documents in form export
</commit_message>
<xml_diff>
--- a/document-merge-service/kt_so/templatefiles/form.docx
+++ b/document-merge-service/kt_so/templatefiles/form.docx
@@ -58,7 +58,7 @@
               <w:widowControl w:val="false"/>
               <w:numPr>
                 <w:ilvl w:val="2"/>
-                <w:numId w:val="5"/>
+                <w:numId w:val="4"/>
               </w:numPr>
               <w:rPr>
                 <w:b w:val="false"/>
@@ -92,7 +92,7 @@
               <w:widowControl w:val="false"/>
               <w:numPr>
                 <w:ilvl w:val="2"/>
-                <w:numId w:val="5"/>
+                <w:numId w:val="4"/>
               </w:numPr>
               <w:rPr>
                 <w:b w:val="false"/>
@@ -186,7 +186,7 @@
               <w:widowControl w:val="false"/>
               <w:numPr>
                 <w:ilvl w:val="2"/>
-                <w:numId w:val="5"/>
+                <w:numId w:val="4"/>
               </w:numPr>
               <w:rPr>
                 <w:rFonts w:ascii="Liberation Sans" w:hAnsi="Liberation Sans" w:eastAsia="Noto Sans CJK SC Regular" w:cs="Arial"/>
@@ -221,7 +221,7 @@
               <w:widowControl w:val="false"/>
               <w:numPr>
                 <w:ilvl w:val="2"/>
-                <w:numId w:val="5"/>
+                <w:numId w:val="4"/>
               </w:numPr>
               <w:rPr>
                 <w:rFonts w:ascii="Liberation Sans" w:hAnsi="Liberation Sans" w:eastAsia="Noto Sans CJK SC Regular" w:cs="Arial"/>
@@ -316,7 +316,7 @@
               <w:widowControl w:val="false"/>
               <w:numPr>
                 <w:ilvl w:val="3"/>
-                <w:numId w:val="5"/>
+                <w:numId w:val="4"/>
               </w:numPr>
               <w:rPr>
                 <w:b w:val="false"/>
@@ -350,7 +350,7 @@
               <w:widowControl w:val="false"/>
               <w:numPr>
                 <w:ilvl w:val="2"/>
-                <w:numId w:val="5"/>
+                <w:numId w:val="4"/>
               </w:numPr>
               <w:rPr>
                 <w:b w:val="false"/>
@@ -383,7 +383,7 @@
               <w:widowControl w:val="false"/>
               <w:numPr>
                 <w:ilvl w:val="3"/>
-                <w:numId w:val="5"/>
+                <w:numId w:val="4"/>
               </w:numPr>
               <w:rPr>
                 <w:b w:val="false"/>
@@ -426,7 +426,7 @@
               <w:widowControl w:val="false"/>
               <w:numPr>
                 <w:ilvl w:val="3"/>
-                <w:numId w:val="5"/>
+                <w:numId w:val="4"/>
               </w:numPr>
               <w:rPr>
                 <w:rFonts w:ascii="Liberation Sans" w:hAnsi="Liberation Sans" w:eastAsia="Noto Sans CJK SC Regular" w:cs="Arial"/>
@@ -460,7 +460,7 @@
               <w:widowControl w:val="false"/>
               <w:numPr>
                 <w:ilvl w:val="2"/>
-                <w:numId w:val="5"/>
+                <w:numId w:val="4"/>
               </w:numPr>
               <w:rPr>
                 <w:rFonts w:ascii="Liberation Sans" w:hAnsi="Liberation Sans" w:eastAsia="Noto Sans CJK SC Regular" w:cs="Arial"/>
@@ -495,7 +495,7 @@
               <w:widowControl w:val="false"/>
               <w:numPr>
                 <w:ilvl w:val="2"/>
-                <w:numId w:val="5"/>
+                <w:numId w:val="4"/>
               </w:numPr>
               <w:rPr>
                 <w:b w:val="false"/>
@@ -528,7 +528,7 @@
               <w:widowControl w:val="false"/>
               <w:numPr>
                 <w:ilvl w:val="2"/>
-                <w:numId w:val="5"/>
+                <w:numId w:val="4"/>
               </w:numPr>
               <w:rPr>
                 <w:rFonts w:ascii="Liberation Sans" w:hAnsi="Liberation Sans" w:eastAsia="Noto Sans CJK SC Regular" w:cs="Arial"/>
@@ -563,7 +563,7 @@
               <w:widowControl w:val="false"/>
               <w:numPr>
                 <w:ilvl w:val="2"/>
-                <w:numId w:val="5"/>
+                <w:numId w:val="4"/>
               </w:numPr>
               <w:rPr>
                 <w:rFonts w:ascii="Liberation Sans" w:hAnsi="Liberation Sans" w:eastAsia="Noto Sans CJK SC Regular" w:cs="Arial"/>
@@ -597,7 +597,7 @@
               <w:widowControl w:val="false"/>
               <w:numPr>
                 <w:ilvl w:val="3"/>
-                <w:numId w:val="5"/>
+                <w:numId w:val="4"/>
               </w:numPr>
               <w:rPr>
                 <w:rFonts w:ascii="Liberation Sans" w:hAnsi="Liberation Sans" w:eastAsia="Noto Sans CJK SC Regular" w:cs="Arial"/>
@@ -632,7 +632,7 @@
               <w:widowControl w:val="false"/>
               <w:numPr>
                 <w:ilvl w:val="2"/>
-                <w:numId w:val="5"/>
+                <w:numId w:val="4"/>
               </w:numPr>
               <w:rPr>
                 <w:rFonts w:ascii="Liberation Sans" w:hAnsi="Liberation Sans" w:eastAsia="Noto Sans CJK SC Regular" w:cs="Arial"/>
@@ -666,7 +666,7 @@
               <w:widowControl w:val="false"/>
               <w:numPr>
                 <w:ilvl w:val="2"/>
-                <w:numId w:val="5"/>
+                <w:numId w:val="4"/>
               </w:numPr>
               <w:rPr>
                 <w:rFonts w:ascii="Liberation Sans" w:hAnsi="Liberation Sans" w:eastAsia="Noto Sans CJK SC Regular" w:cs="Arial"/>
@@ -701,7 +701,7 @@
               <w:widowControl w:val="false"/>
               <w:numPr>
                 <w:ilvl w:val="2"/>
-                <w:numId w:val="5"/>
+                <w:numId w:val="4"/>
               </w:numPr>
               <w:rPr>
                 <w:rFonts w:ascii="Liberation Sans" w:hAnsi="Liberation Sans" w:eastAsia="Noto Sans CJK SC Regular" w:cs="Arial"/>
@@ -797,19 +797,7 @@
         <w:rPr>
           <w:lang w:val="fr-CH"/>
         </w:rPr>
-        <w:t xml:space="preserve">{%p </w:t>
-      </w:r>
-      <w:r>
-        <w:rPr>
-          <w:lang w:val="fr-CH"/>
-        </w:rPr>
-        <w:t xml:space="preserve">if section.slug != "8-unterschriften" </w:t>
-      </w:r>
-      <w:r>
-        <w:rPr>
-          <w:lang w:val="fr-CH"/>
-        </w:rPr>
-        <w:t>%}</w:t>
+        <w:t>{%p if section.slug != "8-unterschriften" %}</w:t>
       </w:r>
     </w:p>
     <w:p>
@@ -817,7 +805,7 @@
         <w:pStyle w:val="Heading1"/>
         <w:numPr>
           <w:ilvl w:val="0"/>
-          <w:numId w:val="6"/>
+          <w:numId w:val="5"/>
         </w:numPr>
         <w:rPr/>
       </w:pPr>
@@ -1544,7 +1532,7 @@
         <w:pStyle w:val="Heading2"/>
         <w:numPr>
           <w:ilvl w:val="1"/>
-          <w:numId w:val="3"/>
+          <w:numId w:val="2"/>
         </w:numPr>
         <w:rPr/>
       </w:pPr>
@@ -1645,7 +1633,7 @@
               <w:widowControl w:val="false"/>
               <w:numPr>
                 <w:ilvl w:val="2"/>
-                <w:numId w:val="4"/>
+                <w:numId w:val="3"/>
               </w:numPr>
               <w:rPr/>
             </w:pPr>
@@ -2316,25 +2304,68 @@
       <w:pPr>
         <w:pStyle w:val="Normal"/>
         <w:widowControl w:val="false"/>
-        <w:rPr/>
-      </w:pPr>
-      <w:r>
         <w:rPr>
           <w:lang w:val="fr-CH"/>
         </w:rPr>
-        <w:t xml:space="preserve">{%p if </w:t>
+      </w:pPr>
+      <w:r>
+        <w:rPr/>
       </w:r>
+    </w:p>
+    <w:p>
+      <w:pPr>
+        <w:pStyle w:val="Normal"/>
+        <w:rPr/>
+      </w:pPr>
       <w:r>
-        <w:rPr>
-          <w:lang w:val="fr-CH" w:eastAsia="zh-CN" w:bidi="hi-IN"/>
-        </w:rPr>
-        <w:t>section</w:t>
+        <w:rPr/>
+        <w:t>{%p endfor %}</w:t>
       </w:r>
+    </w:p>
+    <w:p>
+      <w:pPr>
+        <w:pStyle w:val="Normal"/>
+        <w:rPr/>
+      </w:pPr>
       <w:r>
-        <w:rPr>
-          <w:lang w:val="fr-CH"/>
-        </w:rPr>
-        <w:t>.slug == "dokumente" and subSection.type == "MultipleChoiceQuestion" and subSection.choices[0].checked %}</w:t>
+        <w:rPr/>
+        <w:t>{%p endif %}</w:t>
+      </w:r>
+    </w:p>
+    <w:p>
+      <w:pPr>
+        <w:pStyle w:val="Normal"/>
+        <w:rPr/>
+      </w:pPr>
+      <w:r>
+        <w:rPr/>
+        <w:t>{%p endfor %}</w:t>
+      </w:r>
+    </w:p>
+    <w:p>
+      <w:pPr>
+        <w:pStyle w:val="Heading1"/>
+        <w:numPr>
+          <w:ilvl w:val="0"/>
+          <w:numId w:val="3"/>
+        </w:numPr>
+        <w:spacing w:before="1440" w:after="720"/>
+        <w:rPr/>
+      </w:pPr>
+      <w:r>
+        <w:rPr/>
+        <w:t>Dokumente</w:t>
+      </w:r>
+    </w:p>
+    <w:p>
+      <w:pPr>
+        <w:pStyle w:val="Normal"/>
+        <w:widowControl w:val="false"/>
+        <w:rPr/>
+      </w:pPr>
+      <w:r>
+        <w:rPr/>
+        <w:t>{%p if documents %}</w:t>
       </w:r>
     </w:p>
     <w:tbl>
@@ -2371,7 +2402,23 @@
             </w:pPr>
             <w:r>
               <w:rPr/>
-              <w:t>{%tr for choice in subSection.choices %}</w:t>
+              <w:t xml:space="preserve">{%tr for </w:t>
+            </w:r>
+            <w:r>
+              <w:rPr/>
+              <w:t>document</w:t>
+            </w:r>
+            <w:r>
+              <w:rPr/>
+              <w:t xml:space="preserve"> in </w:t>
+            </w:r>
+            <w:r>
+              <w:rPr/>
+              <w:t>documents</w:t>
+            </w:r>
+            <w:r>
+              <w:rPr/>
+              <w:t>%}</w:t>
             </w:r>
           </w:p>
         </w:tc>
@@ -2400,103 +2447,17 @@
             </w:pPr>
             <w:r>
               <w:rPr>
+                <w:b/>
+                <w:bCs/>
                 <w:lang w:val="fr-CH"/>
               </w:rPr>
-              <w:t>{% if choice.checked %}</w:t>
-            </w:r>
-            <w:r>
-              <w:rPr/>
-              <w:drawing>
-                <wp:inline distT="0" distB="0" distL="0" distR="0">
-                  <wp:extent cx="133350" cy="133350"/>
-                  <wp:effectExtent l="0" t="0" r="0" b="0"/>
-                  <wp:docPr id="9" name="Image2" descr="C:\Users\Dominique Mäder\Desktop\tpl\checkbox-checked.png"/>
-                  <wp:cNvGraphicFramePr>
-                    <a:graphicFrameLocks xmlns:a="http://schemas.openxmlformats.org/drawingml/2006/main" noChangeAspect="1"/>
-                  </wp:cNvGraphicFramePr>
-                  <a:graphic xmlns:a="http://schemas.openxmlformats.org/drawingml/2006/main">
-                    <a:graphicData uri="http://schemas.openxmlformats.org/drawingml/2006/picture">
-                      <pic:pic xmlns:pic="http://schemas.openxmlformats.org/drawingml/2006/picture">
-                        <pic:nvPicPr>
-                          <pic:cNvPr id="9" name="Image2" descr="C:\Users\Dominique Mäder\Desktop\tpl\checkbox-checked.png"/>
-                          <pic:cNvPicPr>
-                            <a:picLocks noChangeAspect="1" noChangeArrowheads="1"/>
-                          </pic:cNvPicPr>
-                        </pic:nvPicPr>
-                        <pic:blipFill>
-                          <a:blip r:embed="rId10"/>
-                          <a:stretch>
-                            <a:fillRect/>
-                          </a:stretch>
-                        </pic:blipFill>
-                        <pic:spPr bwMode="auto">
-                          <a:xfrm>
-                            <a:off x="0" y="0"/>
-                            <a:ext cx="133350" cy="133350"/>
-                          </a:xfrm>
-                          <a:prstGeom prst="rect">
-                            <a:avLst/>
-                          </a:prstGeom>
-                        </pic:spPr>
-                      </pic:pic>
-                    </a:graphicData>
-                  </a:graphic>
-                </wp:inline>
-              </w:drawing>
+              <w:t>{{ document.filename }}</w:t>
             </w:r>
             <w:r>
               <w:rPr>
                 <w:lang w:val="fr-CH"/>
               </w:rPr>
-              <w:t>{% else %}</w:t>
-            </w:r>
-            <w:r>
-              <w:rPr/>
-              <w:drawing>
-                <wp:inline distT="0" distB="0" distL="0" distR="0">
-                  <wp:extent cx="133350" cy="133350"/>
-                  <wp:effectExtent l="0" t="0" r="0" b="0"/>
-                  <wp:docPr id="10" name="Image3" descr="C:\Users\Dominique Mäder\Desktop\tpl\checkbox-unchecked.png"/>
-                  <wp:cNvGraphicFramePr>
-                    <a:graphicFrameLocks xmlns:a="http://schemas.openxmlformats.org/drawingml/2006/main" noChangeAspect="1"/>
-                  </wp:cNvGraphicFramePr>
-                  <a:graphic xmlns:a="http://schemas.openxmlformats.org/drawingml/2006/main">
-                    <a:graphicData uri="http://schemas.openxmlformats.org/drawingml/2006/picture">
-                      <pic:pic xmlns:pic="http://schemas.openxmlformats.org/drawingml/2006/picture">
-                        <pic:nvPicPr>
-                          <pic:cNvPr id="10" name="Image3" descr="C:\Users\Dominique Mäder\Desktop\tpl\checkbox-unchecked.png"/>
-                          <pic:cNvPicPr>
-                            <a:picLocks noChangeAspect="1" noChangeArrowheads="1"/>
-                          </pic:cNvPicPr>
-                        </pic:nvPicPr>
-                        <pic:blipFill>
-                          <a:blip r:embed="rId11"/>
-                          <a:stretch>
-                            <a:fillRect/>
-                          </a:stretch>
-                        </pic:blipFill>
-                        <pic:spPr bwMode="auto">
-                          <a:xfrm>
-                            <a:off x="0" y="0"/>
-                            <a:ext cx="133350" cy="133350"/>
-                          </a:xfrm>
-                          <a:prstGeom prst="rect">
-                            <a:avLst/>
-                          </a:prstGeom>
-                        </pic:spPr>
-                      </pic:pic>
-                    </a:graphicData>
-                  </a:graphic>
-                </wp:inline>
-              </w:drawing>
-            </w:r>
-            <w:r>
-              <w:rPr>
-                <w:lang w:val="fr-CH"/>
-              </w:rPr>
-              <w:t>{% endif %}</w:t>
-              <w:tab/>
-              <w:t>{{ choice.label }}</w:t>
+              <w:t xml:space="preserve"> hochgeladen am {{ document.date }} um {{ document.time }} Uhr</w:t>
             </w:r>
           </w:p>
         </w:tc>
@@ -2531,51 +2492,34 @@
       </w:pPr>
       <w:r>
         <w:rPr/>
+        <w:t>{%p else %}</w:t>
+      </w:r>
+    </w:p>
+    <w:p>
+      <w:pPr>
+        <w:pStyle w:val="Normal"/>
+        <w:widowControl w:val="false"/>
+        <w:rPr/>
+      </w:pPr>
+      <w:r>
+        <w:rPr/>
+        <w:t>Es wurden keine Dokumente hochgeladen.</w:t>
+      </w:r>
+    </w:p>
+    <w:p>
+      <w:pPr>
+        <w:pStyle w:val="Normal"/>
+        <w:widowControl w:val="false"/>
+        <w:rPr/>
+      </w:pPr>
+      <w:r>
+        <w:rPr/>
         <w:t>{%p endif %}</w:t>
       </w:r>
     </w:p>
-    <w:p>
-      <w:pPr>
-        <w:pStyle w:val="Normal"/>
-        <w:rPr/>
-      </w:pPr>
-      <w:r>
-        <w:rPr/>
-        <w:t>{%p endfor %}</w:t>
-      </w:r>
-    </w:p>
-    <w:p>
-      <w:pPr>
-        <w:pStyle w:val="Normal"/>
-        <w:rPr/>
-      </w:pPr>
-      <w:r>
-        <w:rPr/>
-        <w:t>{%p endif %}</w:t>
-      </w:r>
-    </w:p>
-    <w:p>
-      <w:pPr>
-        <w:pStyle w:val="Normal"/>
-        <w:rPr/>
-      </w:pPr>
-      <w:r>
-        <w:rPr/>
-        <w:t>{%p endfor %}</w:t>
-      </w:r>
-    </w:p>
-    <w:p>
-      <w:pPr>
-        <w:pStyle w:val="Normal"/>
-        <w:rPr/>
-      </w:pPr>
-      <w:r>
-        <w:rPr/>
-      </w:r>
-    </w:p>
     <w:sectPr>
-      <w:headerReference w:type="default" r:id="rId12"/>
-      <w:footerReference w:type="default" r:id="rId13"/>
+      <w:headerReference w:type="default" r:id="rId10"/>
+      <w:footerReference w:type="default" r:id="rId11"/>
       <w:type w:val="nextPage"/>
       <w:pgSz w:w="11906" w:h="16838"/>
       <w:pgMar w:left="1134" w:right="1134" w:gutter="0" w:header="1134" w:top="1654" w:footer="1134" w:bottom="1480"/>
@@ -2611,7 +2555,7 @@
     </w:r>
     <w:r>
       <w:rPr/>
-      <w:t>3</w:t>
+      <w:t>1</w:t>
     </w:r>
     <w:r>
       <w:rPr/>
@@ -2667,7 +2611,7 @@
     <w:r>
       <w:rPr/>
       <w:drawing>
-        <wp:anchor behindDoc="1" distT="0" distB="0" distL="0" distR="0" simplePos="0" locked="0" layoutInCell="0" allowOverlap="1" relativeHeight="14">
+        <wp:anchor behindDoc="0" distT="0" distB="0" distL="0" distR="0" simplePos="0" locked="0" layoutInCell="0" allowOverlap="1" relativeHeight="12">
           <wp:simplePos x="0" y="0"/>
           <wp:positionH relativeFrom="column">
             <wp:align>right</wp:align>
@@ -2678,7 +2622,7 @@
           <wp:extent cx="3143885" cy="289560"/>
           <wp:effectExtent l="0" t="0" r="0" b="0"/>
           <wp:wrapSquare wrapText="largest"/>
-          <wp:docPr id="11" name="Image1" descr=""/>
+          <wp:docPr id="9" name="Image1" descr=""/>
           <wp:cNvGraphicFramePr>
             <a:graphicFrameLocks xmlns:a="http://schemas.openxmlformats.org/drawingml/2006/main" noChangeAspect="1"/>
           </wp:cNvGraphicFramePr>
@@ -2686,7 +2630,7 @@
             <a:graphicData uri="http://schemas.openxmlformats.org/drawingml/2006/picture">
               <pic:pic xmlns:pic="http://schemas.openxmlformats.org/drawingml/2006/picture">
                 <pic:nvPicPr>
-                  <pic:cNvPr id="11" name="Image1" descr=""/>
+                  <pic:cNvPr id="9" name="Image1" descr=""/>
                   <pic:cNvPicPr>
                     <a:picLocks noChangeAspect="1" noChangeArrowheads="1"/>
                   </pic:cNvPicPr>
@@ -2731,6 +2675,7 @@
         </w:tabs>
         <w:ind w:left="0" w:hanging="0"/>
       </w:pPr>
+      <w:rPr/>
     </w:lvl>
     <w:lvl w:ilvl="1">
       <w:start w:val="1"/>
@@ -2744,6 +2689,7 @@
         </w:tabs>
         <w:ind w:left="0" w:hanging="0"/>
       </w:pPr>
+      <w:rPr/>
     </w:lvl>
     <w:lvl w:ilvl="2">
       <w:start w:val="1"/>
@@ -2757,6 +2703,7 @@
         </w:tabs>
         <w:ind w:left="0" w:hanging="0"/>
       </w:pPr>
+      <w:rPr/>
     </w:lvl>
     <w:lvl w:ilvl="3">
       <w:start w:val="1"/>
@@ -2770,6 +2717,7 @@
         </w:tabs>
         <w:ind w:left="0" w:hanging="0"/>
       </w:pPr>
+      <w:rPr/>
     </w:lvl>
     <w:lvl w:ilvl="4">
       <w:start w:val="1"/>
@@ -2783,6 +2731,7 @@
         </w:tabs>
         <w:ind w:left="0" w:hanging="0"/>
       </w:pPr>
+      <w:rPr/>
     </w:lvl>
     <w:lvl w:ilvl="5">
       <w:start w:val="1"/>
@@ -2796,6 +2745,7 @@
         </w:tabs>
         <w:ind w:left="0" w:hanging="0"/>
       </w:pPr>
+      <w:rPr/>
     </w:lvl>
     <w:lvl w:ilvl="6">
       <w:start w:val="1"/>
@@ -2809,6 +2759,7 @@
         </w:tabs>
         <w:ind w:left="0" w:hanging="0"/>
       </w:pPr>
+      <w:rPr/>
     </w:lvl>
     <w:lvl w:ilvl="7">
       <w:start w:val="1"/>
@@ -2822,6 +2773,7 @@
         </w:tabs>
         <w:ind w:left="0" w:hanging="0"/>
       </w:pPr>
+      <w:rPr/>
     </w:lvl>
     <w:lvl w:ilvl="8">
       <w:start w:val="1"/>
@@ -2835,6 +2787,7 @@
         </w:tabs>
         <w:ind w:left="0" w:hanging="0"/>
       </w:pPr>
+      <w:rPr/>
     </w:lvl>
   </w:abstractNum>
   <w:abstractNum w:abstractNumId="2">
@@ -3362,7 +3315,6 @@
         </w:tabs>
         <w:ind w:left="0" w:hanging="0"/>
       </w:pPr>
-      <w:rPr/>
     </w:lvl>
     <w:lvl w:ilvl="1">
       <w:start w:val="1"/>
@@ -3376,7 +3328,6 @@
         </w:tabs>
         <w:ind w:left="0" w:hanging="0"/>
       </w:pPr>
-      <w:rPr/>
     </w:lvl>
     <w:lvl w:ilvl="2">
       <w:start w:val="1"/>
@@ -3390,7 +3341,6 @@
         </w:tabs>
         <w:ind w:left="0" w:hanging="0"/>
       </w:pPr>
-      <w:rPr/>
     </w:lvl>
     <w:lvl w:ilvl="3">
       <w:start w:val="1"/>
@@ -3404,7 +3354,6 @@
         </w:tabs>
         <w:ind w:left="0" w:hanging="0"/>
       </w:pPr>
-      <w:rPr/>
     </w:lvl>
     <w:lvl w:ilvl="4">
       <w:start w:val="1"/>
@@ -3418,7 +3367,6 @@
         </w:tabs>
         <w:ind w:left="0" w:hanging="0"/>
       </w:pPr>
-      <w:rPr/>
     </w:lvl>
     <w:lvl w:ilvl="5">
       <w:start w:val="1"/>
@@ -3432,7 +3380,6 @@
         </w:tabs>
         <w:ind w:left="0" w:hanging="0"/>
       </w:pPr>
-      <w:rPr/>
     </w:lvl>
     <w:lvl w:ilvl="6">
       <w:start w:val="1"/>
@@ -3446,7 +3393,6 @@
         </w:tabs>
         <w:ind w:left="0" w:hanging="0"/>
       </w:pPr>
-      <w:rPr/>
     </w:lvl>
     <w:lvl w:ilvl="7">
       <w:start w:val="1"/>
@@ -3460,7 +3406,6 @@
         </w:tabs>
         <w:ind w:left="0" w:hanging="0"/>
       </w:pPr>
-      <w:rPr/>
     </w:lvl>
     <w:lvl w:ilvl="8">
       <w:start w:val="1"/>
@@ -3474,7 +3419,6 @@
         </w:tabs>
         <w:ind w:left="0" w:hanging="0"/>
       </w:pPr>
-      <w:rPr/>
     </w:lvl>
   </w:abstractNum>
   <w:num w:numId="1">
@@ -3543,7 +3487,7 @@
     <w:pPr>
       <w:numPr>
         <w:ilvl w:val="0"/>
-        <w:numId w:val="4"/>
+        <w:numId w:val="3"/>
       </w:numPr>
       <w:spacing w:before="1440" w:after="720"/>
       <w:outlineLvl w:val="0"/>
@@ -3563,7 +3507,7 @@
     <w:pPr>
       <w:numPr>
         <w:ilvl w:val="1"/>
-        <w:numId w:val="2"/>
+        <w:numId w:val="1"/>
       </w:numPr>
       <w:spacing w:before="576" w:after="288"/>
       <w:outlineLvl w:val="1"/>
@@ -3583,7 +3527,7 @@
       <w:widowControl w:val="false"/>
       <w:numPr>
         <w:ilvl w:val="2"/>
-        <w:numId w:val="5"/>
+        <w:numId w:val="4"/>
       </w:numPr>
       <w:suppressAutoHyphens w:val="true"/>
       <w:spacing w:before="0" w:after="0"/>
@@ -3604,7 +3548,7 @@
     <w:pPr>
       <w:numPr>
         <w:ilvl w:val="3"/>
-        <w:numId w:val="3"/>
+        <w:numId w:val="2"/>
       </w:numPr>
       <w:spacing w:before="120" w:after="120"/>
       <w:outlineLvl w:val="3"/>

</xml_diff>

<commit_message>
feat(so): show project authors and landowners in PDF export
</commit_message>
<xml_diff>
--- a/document-merge-service/kt_so/templatefiles/form.docx
+++ b/document-merge-service/kt_so/templatefiles/form.docx
@@ -185,24 +185,23 @@
               <w:pStyle w:val="TableHeading"/>
               <w:widowControl w:val="false"/>
               <w:numPr>
-                <w:ilvl w:val="2"/>
+                <w:ilvl w:val="3"/>
                 <w:numId w:val="4"/>
               </w:numPr>
               <w:rPr>
-                <w:rFonts w:ascii="Liberation Sans" w:hAnsi="Liberation Sans" w:eastAsia="Noto Sans CJK SC Regular" w:cs="Arial"/>
-                <w:b/>
-                <w:b/>
-                <w:bCs/>
-                <w:color w:val="auto"/>
-                <w:kern w:val="2"/>
-                <w:sz w:val="18"/>
-                <w:szCs w:val="18"/>
-                <w:lang w:val="fr-CH" w:eastAsia="zh-CN" w:bidi="hi-IN"/>
-              </w:rPr>
-            </w:pPr>
-            <w:r>
-              <w:rPr/>
-              <w:t>{{ applicantHeaderLabel }}</w:t>
+                <w:b w:val="false"/>
+                <w:b w:val="false"/>
+                <w:bCs w:val="false"/>
+                <w:i w:val="false"/>
+                <w:i w:val="false"/>
+                <w:iCs w:val="false"/>
+                <w:sz w:val="24"/>
+                <w:szCs w:val="24"/>
+              </w:rPr>
+            </w:pPr>
+            <w:r>
+              <w:rPr/>
+              <w:t>{{ municipalityHeaderLabel }}</w:t>
             </w:r>
           </w:p>
         </w:tc>
@@ -220,7 +219,7 @@
               <w:pStyle w:val="TableHeading"/>
               <w:widowControl w:val="false"/>
               <w:numPr>
-                <w:ilvl w:val="2"/>
+                <w:ilvl w:val="3"/>
                 <w:numId w:val="4"/>
               </w:numPr>
               <w:rPr>
@@ -237,7 +236,7 @@
             </w:pPr>
             <w:r>
               <w:rPr/>
-              <w:t>{{ tagHeaderLabel }}</w:t>
+              <w:t>{{ descriptionHeaderLabel }}</w:t>
             </w:r>
           </w:p>
         </w:tc>
@@ -253,21 +252,33 @@
             <w:pPr>
               <w:pStyle w:val="TableContents"/>
               <w:widowControl w:val="false"/>
-              <w:rPr>
-                <w:rFonts w:ascii="Liberation Sans" w:hAnsi="Liberation Sans" w:eastAsia="Noto Sans CJK SC Regular" w:cs="Arial"/>
+              <w:numPr>
+                <w:ilvl w:val="3"/>
+                <w:numId w:val="4"/>
+              </w:numPr>
+              <w:rPr>
                 <w:b w:val="false"/>
                 <w:b w:val="false"/>
                 <w:bCs w:val="false"/>
-                <w:color w:val="auto"/>
-                <w:kern w:val="2"/>
-                <w:sz w:val="18"/>
-                <w:szCs w:val="18"/>
+              </w:rPr>
+            </w:pPr>
+            <w:r>
+              <w:rPr>
                 <w:lang w:val="fr-CH" w:eastAsia="zh-CN" w:bidi="hi-IN"/>
               </w:rPr>
-            </w:pPr>
-            <w:r>
-              <w:rPr/>
-              <w:t>{% if applicantHeader %}{{ applicantHeader }}{% else %}-{% endif%}</w:t>
+              <w:t>{% if municipalityHeader %}</w:t>
+            </w:r>
+            <w:r>
+              <w:rPr>
+                <w:lang w:val="fr-CH"/>
+              </w:rPr>
+              <w:t>{{ municipalityHeader }}</w:t>
+            </w:r>
+            <w:r>
+              <w:rPr>
+                <w:lang w:val="fr-CH" w:eastAsia="zh-CN" w:bidi="hi-IN"/>
+              </w:rPr>
+              <w:t>{% else %}-{% endif%}</w:t>
             </w:r>
           </w:p>
         </w:tc>
@@ -284,6 +295,10 @@
             <w:pPr>
               <w:pStyle w:val="TableContents"/>
               <w:widowControl w:val="false"/>
+              <w:numPr>
+                <w:ilvl w:val="2"/>
+                <w:numId w:val="4"/>
+              </w:numPr>
               <w:rPr>
                 <w:rFonts w:ascii="Liberation Sans" w:hAnsi="Liberation Sans" w:eastAsia="Noto Sans CJK SC Regular" w:cs="Arial"/>
                 <w:b w:val="false"/>
@@ -298,7 +313,7 @@
             </w:pPr>
             <w:r>
               <w:rPr/>
-              <w:t>{% if tagHeader %}{{ tagHeader }}{% else %}-{% endif%}</w:t>
+              <w:t>{% if descriptionHeader %}{{ descriptionHeader }}{% else %}-{% endif%}</w:t>
             </w:r>
           </w:p>
         </w:tc>
@@ -315,7 +330,7 @@
               <w:pStyle w:val="TableHeading"/>
               <w:widowControl w:val="false"/>
               <w:numPr>
-                <w:ilvl w:val="3"/>
+                <w:ilvl w:val="2"/>
                 <w:numId w:val="4"/>
               </w:numPr>
               <w:rPr>
@@ -331,7 +346,7 @@
             </w:pPr>
             <w:r>
               <w:rPr/>
-              <w:t>{{ municipalityHeaderLabel }}</w:t>
+              <w:t>{{ inputDateHeaderLabel }}</w:t>
             </w:r>
           </w:p>
         </w:tc>
@@ -353,19 +368,20 @@
                 <w:numId w:val="4"/>
               </w:numPr>
               <w:rPr>
-                <w:b w:val="false"/>
-                <w:b w:val="false"/>
-                <w:bCs w:val="false"/>
-                <w:i w:val="false"/>
-                <w:i w:val="false"/>
-                <w:iCs w:val="false"/>
-                <w:sz w:val="24"/>
-                <w:szCs w:val="24"/>
-              </w:rPr>
-            </w:pPr>
-            <w:r>
-              <w:rPr/>
-              <w:t>{{ authorityHeaderLabel }}</w:t>
+                <w:rFonts w:ascii="Liberation Sans" w:hAnsi="Liberation Sans" w:eastAsia="Noto Sans CJK SC Regular" w:cs="Arial"/>
+                <w:b/>
+                <w:b/>
+                <w:bCs/>
+                <w:color w:val="auto"/>
+                <w:kern w:val="2"/>
+                <w:sz w:val="18"/>
+                <w:szCs w:val="18"/>
+                <w:lang w:val="fr-CH" w:eastAsia="zh-CN" w:bidi="hi-IN"/>
+              </w:rPr>
+            </w:pPr>
+            <w:r>
+              <w:rPr/>
+              <w:t>{{ applicantHeaderLabel }}</w:t>
             </w:r>
           </w:p>
         </w:tc>
@@ -382,32 +398,26 @@
               <w:pStyle w:val="TableContents"/>
               <w:widowControl w:val="false"/>
               <w:numPr>
-                <w:ilvl w:val="3"/>
+                <w:ilvl w:val="2"/>
                 <w:numId w:val="4"/>
               </w:numPr>
               <w:rPr>
+                <w:rFonts w:ascii="Liberation Sans" w:hAnsi="Liberation Sans" w:eastAsia="Noto Sans CJK SC Regular" w:cs="Arial"/>
                 <w:b w:val="false"/>
                 <w:b w:val="false"/>
                 <w:bCs w:val="false"/>
-              </w:rPr>
-            </w:pPr>
-            <w:r>
-              <w:rPr>
+                <w:color w:val="auto"/>
+                <w:kern w:val="2"/>
+                <w:sz w:val="18"/>
+                <w:szCs w:val="18"/>
                 <w:lang w:val="fr-CH" w:eastAsia="zh-CN" w:bidi="hi-IN"/>
               </w:rPr>
-              <w:t>{% if municipalityHeader %}</w:t>
-            </w:r>
-            <w:r>
-              <w:rPr>
-                <w:lang w:val="fr-CH"/>
-              </w:rPr>
-              <w:t>{{ municipalityHeader }}</w:t>
-            </w:r>
+            </w:pPr>
             <w:r>
               <w:rPr>
                 <w:lang w:val="fr-CH" w:eastAsia="zh-CN" w:bidi="hi-IN"/>
               </w:rPr>
-              <w:t>{% else %}-{% endif%}</w:t>
+              <w:t>{% if inputDateHeader %}{{ inputDateHeader | date("dd.MM.YYYY") }}{% else %}-{% endif %}</w:t>
             </w:r>
           </w:p>
         </w:tc>
@@ -423,7 +433,6 @@
           <w:p>
             <w:pPr>
               <w:pStyle w:val="TableContents"/>
-              <w:widowControl w:val="false"/>
               <w:numPr>
                 <w:ilvl w:val="3"/>
                 <w:numId w:val="4"/>
@@ -442,7 +451,31 @@
             </w:pPr>
             <w:r>
               <w:rPr/>
-              <w:t>{% if authorityHeader %}{{ authorityHeader }}{% else %}-{% endif%}</w:t>
+              <w:t>{% if applicants %}{% for person in applicants %}{{ person.full_name }}, {{ person.full_address }}{% if not loop.last %}</w:t>
+            </w:r>
+          </w:p>
+          <w:p>
+            <w:pPr>
+              <w:pStyle w:val="TableContents"/>
+              <w:numPr>
+                <w:ilvl w:val="3"/>
+                <w:numId w:val="4"/>
+              </w:numPr>
+              <w:rPr>
+                <w:rFonts w:ascii="Liberation Sans" w:hAnsi="Liberation Sans" w:eastAsia="Noto Sans CJK SC Regular" w:cs="Arial"/>
+                <w:b w:val="false"/>
+                <w:b w:val="false"/>
+                <w:bCs w:val="false"/>
+                <w:color w:val="auto"/>
+                <w:kern w:val="2"/>
+                <w:sz w:val="18"/>
+                <w:szCs w:val="18"/>
+                <w:lang w:val="fr-CH" w:eastAsia="zh-CN" w:bidi="hi-IN"/>
+              </w:rPr>
+            </w:pPr>
+            <w:r>
+              <w:rPr/>
+              <w:t>{% endif %}{% endfor %}{% else %}-{% endif%}</w:t>
             </w:r>
           </w:p>
         </w:tc>
@@ -476,7 +509,7 @@
             </w:pPr>
             <w:r>
               <w:rPr/>
-              <w:t>{{ responsibleHeaderLabel }}</w:t>
+              <w:t>{{ landownerHeaderLabel }}</w:t>
             </w:r>
           </w:p>
         </w:tc>
@@ -498,19 +531,20 @@
                 <w:numId w:val="4"/>
               </w:numPr>
               <w:rPr>
-                <w:b w:val="false"/>
-                <w:b w:val="false"/>
-                <w:bCs w:val="false"/>
-                <w:i w:val="false"/>
-                <w:i w:val="false"/>
-                <w:iCs w:val="false"/>
-                <w:sz w:val="24"/>
-                <w:szCs w:val="24"/>
-              </w:rPr>
-            </w:pPr>
-            <w:r>
-              <w:rPr/>
-              <w:t>{{ inputDateHeaderLabel }}</w:t>
+                <w:rFonts w:ascii="Liberation Sans" w:hAnsi="Liberation Sans" w:eastAsia="Noto Sans CJK SC Regular" w:cs="Arial"/>
+                <w:b/>
+                <w:b/>
+                <w:bCs/>
+                <w:color w:val="auto"/>
+                <w:kern w:val="2"/>
+                <w:sz w:val="18"/>
+                <w:szCs w:val="18"/>
+                <w:lang w:val="fr-CH" w:eastAsia="zh-CN" w:bidi="hi-IN"/>
+              </w:rPr>
+            </w:pPr>
+            <w:r>
+              <w:rPr/>
+              <w:t>{{ projectAuthorHeaderLabel }}</w:t>
             </w:r>
           </w:p>
         </w:tc>
@@ -525,9 +559,8 @@
           <w:p>
             <w:pPr>
               <w:pStyle w:val="TableContents"/>
-              <w:widowControl w:val="false"/>
               <w:numPr>
-                <w:ilvl w:val="2"/>
+                <w:ilvl w:val="3"/>
                 <w:numId w:val="4"/>
               </w:numPr>
               <w:rPr>
@@ -544,7 +577,31 @@
             </w:pPr>
             <w:r>
               <w:rPr/>
-              <w:t>{% if responsibleHeader %}{{ responsibleHeader }}{% else %}-{% endif%}</w:t>
+              <w:t>{% if landowners %}{% for person in landowners %}{{ person.full_name }}, {{ person.full_address }}{% if not loop.last %}</w:t>
+            </w:r>
+          </w:p>
+          <w:p>
+            <w:pPr>
+              <w:pStyle w:val="TableContents"/>
+              <w:numPr>
+                <w:ilvl w:val="3"/>
+                <w:numId w:val="4"/>
+              </w:numPr>
+              <w:rPr>
+                <w:rFonts w:ascii="Liberation Sans" w:hAnsi="Liberation Sans" w:eastAsia="Noto Sans CJK SC Regular" w:cs="Arial"/>
+                <w:b w:val="false"/>
+                <w:b w:val="false"/>
+                <w:bCs w:val="false"/>
+                <w:color w:val="auto"/>
+                <w:kern w:val="2"/>
+                <w:sz w:val="18"/>
+                <w:szCs w:val="18"/>
+                <w:lang w:val="fr-CH" w:eastAsia="zh-CN" w:bidi="hi-IN"/>
+              </w:rPr>
+            </w:pPr>
+            <w:r>
+              <w:rPr/>
+              <w:t>{% endif %}{% endfor %}{% elif applicants %}Bauherr/in ist Grundeigentümer/in{% else %}-{% endif%}</w:t>
             </w:r>
           </w:p>
         </w:tc>
@@ -560,9 +617,8 @@
           <w:p>
             <w:pPr>
               <w:pStyle w:val="TableContents"/>
-              <w:widowControl w:val="false"/>
               <w:numPr>
-                <w:ilvl w:val="2"/>
+                <w:ilvl w:val="3"/>
                 <w:numId w:val="4"/>
               </w:numPr>
               <w:rPr>
@@ -579,93 +635,14 @@
             </w:pPr>
             <w:r>
               <w:rPr/>
-              <w:t>{% if inputDateHeader %}{{ inputDateHeader | date("dd.MM.YYYY") }}{% else %}-{% endif %}</w:t>
-            </w:r>
-          </w:p>
-        </w:tc>
-      </w:tr>
-      <w:tr>
-        <w:trPr/>
-        <w:tc>
-          <w:tcPr>
-            <w:tcW w:w="4818" w:type="dxa"/>
-            <w:tcBorders/>
-          </w:tcPr>
-          <w:p>
-            <w:pPr>
-              <w:pStyle w:val="TableHeading"/>
-              <w:widowControl w:val="false"/>
+              <w:t>{% if projectAuthors %}{% for person in projectAuthors %}{{ person.full_name }}, {{ person.full_address }}{% if not loop.last %}</w:t>
+            </w:r>
+          </w:p>
+          <w:p>
+            <w:pPr>
+              <w:pStyle w:val="TableContents"/>
               <w:numPr>
                 <w:ilvl w:val="3"/>
-                <w:numId w:val="4"/>
-              </w:numPr>
-              <w:rPr>
-                <w:rFonts w:ascii="Liberation Sans" w:hAnsi="Liberation Sans" w:eastAsia="Noto Sans CJK SC Regular" w:cs="Arial"/>
-                <w:b/>
-                <w:b/>
-                <w:bCs/>
-                <w:color w:val="auto"/>
-                <w:kern w:val="2"/>
-                <w:sz w:val="18"/>
-                <w:szCs w:val="18"/>
-                <w:lang w:val="fr-CH" w:eastAsia="zh-CN" w:bidi="hi-IN"/>
-              </w:rPr>
-            </w:pPr>
-            <w:r>
-              <w:rPr/>
-              <w:t>{{ descriptionHeaderLabel }}</w:t>
-            </w:r>
-          </w:p>
-        </w:tc>
-        <w:tc>
-          <w:tcPr>
-            <w:tcW w:w="4819" w:type="dxa"/>
-            <w:tcBorders/>
-            <w:tcMar>
-              <w:left w:w="72" w:type="dxa"/>
-              <w:right w:w="0" w:type="dxa"/>
-            </w:tcMar>
-          </w:tcPr>
-          <w:p>
-            <w:pPr>
-              <w:pStyle w:val="TableHeading"/>
-              <w:widowControl w:val="false"/>
-              <w:numPr>
-                <w:ilvl w:val="2"/>
-                <w:numId w:val="4"/>
-              </w:numPr>
-              <w:rPr>
-                <w:rFonts w:ascii="Liberation Sans" w:hAnsi="Liberation Sans" w:eastAsia="Noto Sans CJK SC Regular" w:cs="Arial"/>
-                <w:b/>
-                <w:b/>
-                <w:bCs/>
-                <w:color w:val="auto"/>
-                <w:kern w:val="2"/>
-                <w:sz w:val="18"/>
-                <w:szCs w:val="18"/>
-                <w:lang w:val="fr-CH" w:eastAsia="zh-CN" w:bidi="hi-IN"/>
-              </w:rPr>
-            </w:pPr>
-            <w:r>
-              <w:rPr/>
-              <w:t>{% if modificationHeader %}{{ modificationHeaderLabel }}{% endif %}</w:t>
-            </w:r>
-          </w:p>
-        </w:tc>
-      </w:tr>
-      <w:tr>
-        <w:trPr/>
-        <w:tc>
-          <w:tcPr>
-            <w:tcW w:w="4818" w:type="dxa"/>
-            <w:tcBorders/>
-          </w:tcPr>
-          <w:p>
-            <w:pPr>
-              <w:pStyle w:val="TableContents"/>
-              <w:widowControl w:val="false"/>
-              <w:numPr>
-                <w:ilvl w:val="2"/>
                 <w:numId w:val="4"/>
               </w:numPr>
               <w:rPr>
@@ -682,42 +659,7 @@
             </w:pPr>
             <w:r>
               <w:rPr/>
-              <w:t>{% if descriptionHeader %}{{ descriptionHeader }}{% else %}-{% endif%}</w:t>
-            </w:r>
-          </w:p>
-        </w:tc>
-        <w:tc>
-          <w:tcPr>
-            <w:tcW w:w="4819" w:type="dxa"/>
-            <w:tcBorders/>
-            <w:tcMar>
-              <w:left w:w="72" w:type="dxa"/>
-              <w:right w:w="0" w:type="dxa"/>
-            </w:tcMar>
-          </w:tcPr>
-          <w:p>
-            <w:pPr>
-              <w:pStyle w:val="TableContents"/>
-              <w:widowControl w:val="false"/>
-              <w:numPr>
-                <w:ilvl w:val="2"/>
-                <w:numId w:val="4"/>
-              </w:numPr>
-              <w:rPr>
-                <w:rFonts w:ascii="Liberation Sans" w:hAnsi="Liberation Sans" w:eastAsia="Noto Sans CJK SC Regular" w:cs="Arial"/>
-                <w:b w:val="false"/>
-                <w:b w:val="false"/>
-                <w:bCs w:val="false"/>
-                <w:color w:val="auto"/>
-                <w:kern w:val="2"/>
-                <w:sz w:val="18"/>
-                <w:szCs w:val="18"/>
-                <w:lang w:val="fr-CH" w:eastAsia="zh-CN" w:bidi="hi-IN"/>
-              </w:rPr>
-            </w:pPr>
-            <w:r>
-              <w:rPr/>
-              <w:t>{% if modificationHeader%}{{ modificationHeader }}{% endif%}</w:t>
+              <w:t>{% endif %}{% endfor %}{% elif applicants %}Bauherr/in ist Projektverfasser/in{% else %}-{% endif%}</w:t>
             </w:r>
           </w:p>
         </w:tc>
@@ -2309,7 +2251,9 @@
         </w:rPr>
       </w:pPr>
       <w:r>
-        <w:rPr/>
+        <w:rPr>
+          <w:lang w:val="fr-CH"/>
+        </w:rPr>
       </w:r>
     </w:p>
     <w:p>
@@ -2402,23 +2346,7 @@
             </w:pPr>
             <w:r>
               <w:rPr/>
-              <w:t xml:space="preserve">{%tr for </w:t>
-            </w:r>
-            <w:r>
-              <w:rPr/>
-              <w:t>document</w:t>
-            </w:r>
-            <w:r>
-              <w:rPr/>
-              <w:t xml:space="preserve"> in </w:t>
-            </w:r>
-            <w:r>
-              <w:rPr/>
-              <w:t>documents</w:t>
-            </w:r>
-            <w:r>
-              <w:rPr/>
-              <w:t>%}</w:t>
+              <w:t>{%tr for document in documents%}</w:t>
             </w:r>
           </w:p>
         </w:tc>
@@ -2555,7 +2483,7 @@
     </w:r>
     <w:r>
       <w:rPr/>
-      <w:t>1</w:t>
+      <w:t>3</w:t>
     </w:r>
     <w:r>
       <w:rPr/>
@@ -2611,7 +2539,7 @@
     <w:r>
       <w:rPr/>
       <w:drawing>
-        <wp:anchor behindDoc="0" distT="0" distB="0" distL="0" distR="0" simplePos="0" locked="0" layoutInCell="0" allowOverlap="1" relativeHeight="12">
+        <wp:anchor behindDoc="1" distT="0" distB="0" distL="0" distR="0" simplePos="0" locked="0" layoutInCell="0" allowOverlap="1" relativeHeight="12">
           <wp:simplePos x="0" y="0"/>
           <wp:positionH relativeFrom="column">
             <wp:align>right</wp:align>

</xml_diff>

<commit_message>
feat(so): show checksum of files in form export
</commit_message>
<xml_diff>
--- a/document-merge-service/kt_so/templatefiles/form.docx
+++ b/document-merge-service/kt_so/templatefiles/form.docx
@@ -433,6 +433,7 @@
           <w:p>
             <w:pPr>
               <w:pStyle w:val="TableContents"/>
+              <w:widowControl w:val="false"/>
               <w:numPr>
                 <w:ilvl w:val="3"/>
                 <w:numId w:val="4"/>
@@ -457,6 +458,7 @@
           <w:p>
             <w:pPr>
               <w:pStyle w:val="TableContents"/>
+              <w:widowControl w:val="false"/>
               <w:numPr>
                 <w:ilvl w:val="3"/>
                 <w:numId w:val="4"/>
@@ -559,6 +561,7 @@
           <w:p>
             <w:pPr>
               <w:pStyle w:val="TableContents"/>
+              <w:widowControl w:val="false"/>
               <w:numPr>
                 <w:ilvl w:val="3"/>
                 <w:numId w:val="4"/>
@@ -583,6 +586,7 @@
           <w:p>
             <w:pPr>
               <w:pStyle w:val="TableContents"/>
+              <w:widowControl w:val="false"/>
               <w:numPr>
                 <w:ilvl w:val="3"/>
                 <w:numId w:val="4"/>
@@ -617,6 +621,7 @@
           <w:p>
             <w:pPr>
               <w:pStyle w:val="TableContents"/>
+              <w:widowControl w:val="false"/>
               <w:numPr>
                 <w:ilvl w:val="3"/>
                 <w:numId w:val="4"/>
@@ -641,6 +646,7 @@
           <w:p>
             <w:pPr>
               <w:pStyle w:val="TableContents"/>
+              <w:widowControl w:val="false"/>
               <w:numPr>
                 <w:ilvl w:val="3"/>
                 <w:numId w:val="4"/>
@@ -2385,7 +2391,52 @@
               <w:rPr>
                 <w:lang w:val="fr-CH"/>
               </w:rPr>
-              <w:t xml:space="preserve"> hochgeladen am {{ document.date }} um {{ document.time }} Uhr</w:t>
+              <w:t xml:space="preserve"> hochgeladen am {{ document.date }} um {{ document.time }} Uhr{% if document.checksum %}</w:t>
+            </w:r>
+          </w:p>
+          <w:p>
+            <w:pPr>
+              <w:pStyle w:val="Normal"/>
+              <w:widowControl w:val="false"/>
+              <w:rPr/>
+            </w:pPr>
+            <w:r>
+              <w:rPr>
+                <w:b/>
+                <w:bCs/>
+                <w:i w:val="false"/>
+                <w:iCs w:val="false"/>
+                <w:lang w:val="fr-CH"/>
+              </w:rPr>
+              <w:t>Checksumme:</w:t>
+            </w:r>
+            <w:r>
+              <w:rPr>
+                <w:i w:val="false"/>
+                <w:iCs w:val="false"/>
+                <w:lang w:val="fr-CH"/>
+              </w:rPr>
+              <w:t xml:space="preserve"> </w:t>
+            </w:r>
+            <w:r>
+              <w:rPr>
+                <w:lang w:val="fr-CH"/>
+              </w:rPr>
+              <w:t>{{ document.checksum }}</w:t>
+            </w:r>
+            <w:r>
+              <w:rPr>
+                <w:i w:val="false"/>
+                <w:iCs w:val="false"/>
+                <w:lang w:val="fr-CH"/>
+              </w:rPr>
+              <w:t>{</w:t>
+            </w:r>
+            <w:r>
+              <w:rPr>
+                <w:lang w:val="fr-CH"/>
+              </w:rPr>
+              <w:t>% endif %}</w:t>
             </w:r>
           </w:p>
         </w:tc>

</xml_diff>

<commit_message>
chore(so): rename translation for file checksum
</commit_message>
<xml_diff>
--- a/document-merge-service/kt_so/templatefiles/form.docx
+++ b/document-merge-service/kt_so/templatefiles/form.docx
@@ -2408,7 +2408,7 @@
                 <w:iCs w:val="false"/>
                 <w:lang w:val="fr-CH"/>
               </w:rPr>
-              <w:t>Checksumme:</w:t>
+              <w:t>Eindeutiger Indentifikationsindex:</w:t>
             </w:r>
             <w:r>
               <w:rPr>
@@ -2590,7 +2590,7 @@
     <w:r>
       <w:rPr/>
       <w:drawing>
-        <wp:anchor behindDoc="1" distT="0" distB="0" distL="0" distR="0" simplePos="0" locked="0" layoutInCell="0" allowOverlap="1" relativeHeight="12">
+        <wp:anchor behindDoc="0" distT="0" distB="0" distL="0" distR="0" simplePos="0" locked="0" layoutInCell="0" allowOverlap="1" relativeHeight="11">
           <wp:simplePos x="0" y="0"/>
           <wp:positionH relativeFrom="column">
             <wp:align>right</wp:align>

</xml_diff>

<commit_message>
feat(so): create the municipality logo placeholder
</commit_message>
<xml_diff>
--- a/document-merge-service/kt_so/templatefiles/form.docx
+++ b/document-merge-service/kt_so/templatefiles/form.docx
@@ -2589,8 +2589,139 @@
     </w:pPr>
     <w:r>
       <w:rPr/>
+      <mc:AlternateContent>
+        <mc:Choice Requires="wps">
+          <w:drawing>
+            <wp:anchor behindDoc="1" distT="0" distB="0" distL="0" distR="0" simplePos="0" locked="0" layoutInCell="0" allowOverlap="1" relativeHeight="13">
+              <wp:simplePos x="0" y="0"/>
+              <wp:positionH relativeFrom="column">
+                <wp:posOffset>3810</wp:posOffset>
+              </wp:positionH>
+              <wp:positionV relativeFrom="paragraph">
+                <wp:posOffset>-226060</wp:posOffset>
+              </wp:positionV>
+              <wp:extent cx="5507990" cy="360045"/>
+              <wp:effectExtent l="0" t="0" r="0" b="0"/>
+              <wp:wrapNone/>
+              <wp:docPr id="9" name="Text Frame 1"/>
+              <a:graphic xmlns:a="http://schemas.openxmlformats.org/drawingml/2006/main">
+                <a:graphicData uri="http://schemas.microsoft.com/office/word/2010/wordprocessingShape">
+                  <wps:wsp>
+                    <wps:cNvSpPr/>
+                    <wps:spPr>
+                      <a:xfrm>
+                        <a:off x="0" y="0"/>
+                        <a:ext cx="5508000" cy="360000"/>
+                      </a:xfrm>
+                      <a:prstGeom prst="rect">
+                        <a:avLst/>
+                      </a:prstGeom>
+                      <a:noFill/>
+                      <a:ln w="0">
+                        <a:noFill/>
+                      </a:ln>
+                    </wps:spPr>
+                    <wps:style>
+                      <a:lnRef idx="0"/>
+                      <a:fillRef idx="0"/>
+                      <a:effectRef idx="0"/>
+                      <a:fontRef idx="minor"/>
+                    </wps:style>
+                    <wps:txbx>
+                      <w:txbxContent>
+                        <w:p>
+                          <w:pPr>
+                            <w:pStyle w:val="FrameContents"/>
+                            <w:overflowPunct w:val="false"/>
+                            <w:rPr>
+                              <w:color w:val="000000"/>
+                            </w:rPr>
+                          </w:pPr>
+                          <w:r>
+                            <w:rPr>
+                              <w:color w:val="000000"/>
+                              <w:sz w:val="20"/>
+                              <w:szCs w:val="20"/>
+                            </w:rPr>
+                            <w:t xml:space="preserve">{% if municipality_logo %}{{ "municipality_logo" | image(None, </w:t>
+                          </w:r>
+                          <w:r>
+                            <w:rPr>
+                              <w:color w:val="000000"/>
+                              <w:sz w:val="20"/>
+                              <w:szCs w:val="20"/>
+                            </w:rPr>
+                            <w:t>10</w:t>
+                          </w:r>
+                          <w:r>
+                            <w:rPr>
+                              <w:color w:val="000000"/>
+                              <w:sz w:val="20"/>
+                              <w:szCs w:val="20"/>
+                            </w:rPr>
+                            <w:t>) }}{% endif %}</w:t>
+                          </w:r>
+                        </w:p>
+                      </w:txbxContent>
+                    </wps:txbx>
+                    <wps:bodyPr lIns="0" rIns="0" tIns="0" bIns="0" anchor="t">
+                      <a:noAutofit/>
+                    </wps:bodyPr>
+                  </wps:wsp>
+                </a:graphicData>
+              </a:graphic>
+            </wp:anchor>
+          </w:drawing>
+        </mc:Choice>
+        <mc:Fallback>
+          <w:pict>
+            <v:rect id="shape_0" ID="Text Frame 1" path="m0,0l-2147483645,0l-2147483645,-2147483646l0,-2147483646xe" stroked="f" o:allowincell="f" style="position:absolute;margin-left:0.3pt;margin-top:-17.8pt;width:433.65pt;height:28.3pt;mso-wrap-style:square;v-text-anchor:top">
+              <v:fill o:detectmouseclick="t" on="false"/>
+              <v:stroke color="#3465a4" joinstyle="round" endcap="flat"/>
+              <v:textbox>
+                <w:txbxContent>
+                  <w:p>
+                    <w:pPr>
+                      <w:pStyle w:val="FrameContents"/>
+                      <w:overflowPunct w:val="false"/>
+                      <w:rPr>
+                        <w:color w:val="000000"/>
+                      </w:rPr>
+                    </w:pPr>
+                    <w:r>
+                      <w:rPr>
+                        <w:color w:val="000000"/>
+                        <w:sz w:val="20"/>
+                        <w:szCs w:val="20"/>
+                      </w:rPr>
+                      <w:t xml:space="preserve">{% if municipality_logo %}{{ "municipality_logo" | image(None, </w:t>
+                    </w:r>
+                    <w:r>
+                      <w:rPr>
+                        <w:color w:val="000000"/>
+                        <w:sz w:val="20"/>
+                        <w:szCs w:val="20"/>
+                      </w:rPr>
+                      <w:t>10</w:t>
+                    </w:r>
+                    <w:r>
+                      <w:rPr>
+                        <w:color w:val="000000"/>
+                        <w:sz w:val="20"/>
+                        <w:szCs w:val="20"/>
+                      </w:rPr>
+                      <w:t>) }}{% endif %}</w:t>
+                    </w:r>
+                  </w:p>
+                </w:txbxContent>
+              </v:textbox>
+              <w10:wrap type="none"/>
+            </v:rect>
+          </w:pict>
+        </mc:Fallback>
+      </mc:AlternateContent>
       <w:drawing>
-        <wp:anchor behindDoc="0" distT="0" distB="0" distL="0" distR="0" simplePos="0" locked="0" layoutInCell="0" allowOverlap="1" relativeHeight="11">
+        <wp:anchor behindDoc="1" distT="0" distB="0" distL="0" distR="0" simplePos="0" locked="0" layoutInCell="0" allowOverlap="1" relativeHeight="18">
           <wp:simplePos x="0" y="0"/>
           <wp:positionH relativeFrom="column">
             <wp:align>right</wp:align>
@@ -2598,10 +2729,10 @@
           <wp:positionV relativeFrom="line">
             <wp:align>center</wp:align>
           </wp:positionV>
-          <wp:extent cx="3143885" cy="289560"/>
+          <wp:extent cx="309880" cy="289560"/>
           <wp:effectExtent l="0" t="0" r="0" b="0"/>
           <wp:wrapSquare wrapText="largest"/>
-          <wp:docPr id="9" name="Image1" descr=""/>
+          <wp:docPr id="11" name="Image1" descr=""/>
           <wp:cNvGraphicFramePr>
             <a:graphicFrameLocks xmlns:a="http://schemas.openxmlformats.org/drawingml/2006/main" noChangeAspect="1"/>
           </wp:cNvGraphicFramePr>
@@ -2609,13 +2740,14 @@
             <a:graphicData uri="http://schemas.openxmlformats.org/drawingml/2006/picture">
               <pic:pic xmlns:pic="http://schemas.openxmlformats.org/drawingml/2006/picture">
                 <pic:nvPicPr>
-                  <pic:cNvPr id="9" name="Image1" descr=""/>
+                  <pic:cNvPr id="11" name="Image1" descr=""/>
                   <pic:cNvPicPr>
                     <a:picLocks noChangeAspect="1" noChangeArrowheads="1"/>
                   </pic:cNvPicPr>
                 </pic:nvPicPr>
                 <pic:blipFill>
                   <a:blip r:embed="rId1"/>
+                  <a:srcRect l="0" t="0" r="90101" b="0"/>
                   <a:stretch>
                     <a:fillRect/>
                   </a:stretch>
@@ -2623,7 +2755,7 @@
                 <pic:spPr bwMode="auto">
                   <a:xfrm>
                     <a:off x="0" y="0"/>
-                    <a:ext cx="3143885" cy="289560"/>
+                    <a:ext cx="309880" cy="289560"/>
                   </a:xfrm>
                   <a:prstGeom prst="rect">
                     <a:avLst/>
@@ -3724,5 +3856,12 @@
     </w:pPr>
     <w:rPr/>
   </w:style>
+  <w:style w:type="paragraph" w:styleId="FrameContents">
+    <w:name w:val="Frame Contents"/>
+    <w:basedOn w:val="Normal"/>
+    <w:qFormat/>
+    <w:pPr/>
+    <w:rPr/>
+  </w:style>
 </w:styles>
 </file>
</xml_diff>

<commit_message>
chore(so): rename builder to applicant
</commit_message>
<xml_diff>
--- a/document-merge-service/kt_so/templatefiles/form.docx
+++ b/document-merge-service/kt_so/templatefiles/form.docx
@@ -605,7 +605,15 @@
             </w:pPr>
             <w:r>
               <w:rPr/>
-              <w:t>{% endif %}{% endfor %}{% elif applicants %}Bauherr/in ist Grundeigentümer/in{% else %}-{% endif%}</w:t>
+              <w:t>{% endif %}{% endfor %}{% elif applicants %}</w:t>
+            </w:r>
+            <w:r>
+              <w:rPr/>
+              <w:t>Gesuchsteller</w:t>
+            </w:r>
+            <w:r>
+              <w:rPr/>
+              <w:t>/in ist Grundeigentümer/in{% else %}-{% endif%}</w:t>
             </w:r>
           </w:p>
         </w:tc>
@@ -665,7 +673,15 @@
             </w:pPr>
             <w:r>
               <w:rPr/>
-              <w:t>{% endif %}{% endfor %}{% elif applicants %}Bauherr/in ist Projektverfasser/in{% else %}-{% endif%}</w:t>
+              <w:t>{% endif %}{% endfor %}{% elif applicants %}</w:t>
+            </w:r>
+            <w:r>
+              <w:rPr/>
+              <w:t>Gesuchsteller</w:t>
+            </w:r>
+            <w:r>
+              <w:rPr/>
+              <w:t>/in ist Projektverfasser/in{% else %}-{% endif%}</w:t>
             </w:r>
           </w:p>
         </w:tc>
@@ -2632,7 +2648,7 @@
                         <w:p>
                           <w:pPr>
                             <w:pStyle w:val="FrameContents"/>
-                            <w:overflowPunct w:val="true"/>
+                            <w:overflowPunct w:val="false"/>
                             <w:rPr>
                               <w:sz w:val="12"/>
                               <w:szCs w:val="12"/>
@@ -2668,7 +2684,7 @@
                   <w:p>
                     <w:pPr>
                       <w:pStyle w:val="FrameContents"/>
-                      <w:overflowPunct w:val="true"/>
+                      <w:overflowPunct w:val="false"/>
                       <w:rPr>
                         <w:sz w:val="12"/>
                         <w:szCs w:val="12"/>
@@ -2691,7 +2707,7 @@
         </mc:Fallback>
       </mc:AlternateContent>
       <w:drawing>
-        <wp:anchor behindDoc="0" distT="0" distB="0" distL="0" distR="0" simplePos="0" locked="0" layoutInCell="0" allowOverlap="1" relativeHeight="18">
+        <wp:anchor behindDoc="1" distT="0" distB="0" distL="0" distR="0" simplePos="0" locked="0" layoutInCell="0" allowOverlap="1" relativeHeight="18">
           <wp:simplePos x="0" y="0"/>
           <wp:positionH relativeFrom="column">
             <wp:align>right</wp:align>
@@ -2717,7 +2733,7 @@
                 </pic:nvPicPr>
                 <pic:blipFill>
                   <a:blip r:embed="rId1"/>
-                  <a:srcRect l="0" t="0" r="90068" b="0"/>
+                  <a:srcRect l="0" t="0" r="90059" b="0"/>
                   <a:stretch>
                     <a:fillRect/>
                   </a:stretch>

</xml_diff>

<commit_message>
fix(so): scale municipality logos properly keeping their aspect ratio
</commit_message>
<xml_diff>
--- a/document-merge-service/kt_so/templatefiles/form.docx
+++ b/document-merge-service/kt_so/templatefiles/form.docx
@@ -2595,12 +2595,12 @@
             <wp:anchor behindDoc="1" distT="0" distB="0" distL="0" distR="0" simplePos="0" locked="0" layoutInCell="0" allowOverlap="1" relativeHeight="13">
               <wp:simplePos x="0" y="0"/>
               <wp:positionH relativeFrom="column">
-                <wp:posOffset>3810</wp:posOffset>
+                <wp:posOffset>0</wp:posOffset>
               </wp:positionH>
               <wp:positionV relativeFrom="paragraph">
-                <wp:posOffset>-226060</wp:posOffset>
+                <wp:posOffset>-291465</wp:posOffset>
               </wp:positionV>
-              <wp:extent cx="5507990" cy="360045"/>
+              <wp:extent cx="1619885" cy="431800"/>
               <wp:effectExtent l="0" t="0" r="0" b="0"/>
               <wp:wrapNone/>
               <wp:docPr id="9" name="Text Frame 1"/>
@@ -2611,7 +2611,7 @@
                     <wps:spPr>
                       <a:xfrm>
                         <a:off x="0" y="0"/>
-                        <a:ext cx="5508000" cy="360000"/>
+                        <a:ext cx="1620000" cy="431640"/>
                       </a:xfrm>
                       <a:prstGeom prst="rect">
                         <a:avLst/>
@@ -2632,34 +2632,19 @@
                         <w:p>
                           <w:pPr>
                             <w:pStyle w:val="FrameContents"/>
-                            <w:overflowPunct w:val="false"/>
+                            <w:overflowPunct w:val="true"/>
                             <w:rPr>
-                              <w:color w:val="000000"/>
+                              <w:sz w:val="12"/>
+                              <w:szCs w:val="12"/>
                             </w:rPr>
                           </w:pPr>
                           <w:r>
                             <w:rPr>
                               <w:color w:val="000000"/>
-                              <w:sz w:val="20"/>
-                              <w:szCs w:val="20"/>
+                              <w:sz w:val="12"/>
+                              <w:szCs w:val="12"/>
                             </w:rPr>
-                            <w:t xml:space="preserve">{% if municipality_logo %}{{ "municipality_logo" | image(None, </w:t>
-                          </w:r>
-                          <w:r>
-                            <w:rPr>
-                              <w:color w:val="000000"/>
-                              <w:sz w:val="20"/>
-                              <w:szCs w:val="20"/>
-                            </w:rPr>
-                            <w:t>10</w:t>
-                          </w:r>
-                          <w:r>
-                            <w:rPr>
-                              <w:color w:val="000000"/>
-                              <w:sz w:val="20"/>
-                              <w:szCs w:val="20"/>
-                            </w:rPr>
-                            <w:t>) }}{% endif %}</w:t>
+                            <w:t>{% if municipality_logo %}{{ "municipality_logo" | image(45, 12, True) }}{% endif %}</w:t>
                           </w:r>
                         </w:p>
                       </w:txbxContent>
@@ -2675,7 +2660,7 @@
         </mc:Choice>
         <mc:Fallback>
           <w:pict>
-            <v:rect id="shape_0" ID="Text Frame 1" path="m0,0l-2147483645,0l-2147483645,-2147483646l0,-2147483646xe" stroked="f" o:allowincell="f" style="position:absolute;margin-left:0.3pt;margin-top:-17.8pt;width:433.65pt;height:28.3pt;mso-wrap-style:square;v-text-anchor:top">
+            <v:rect id="shape_0" ID="Text Frame 1" path="m0,0l-2147483645,0l-2147483645,-2147483646l0,-2147483646xe" stroked="f" o:allowincell="f" style="position:absolute;margin-left:0pt;margin-top:-22.95pt;width:127.5pt;height:33.95pt;mso-wrap-style:square;v-text-anchor:top">
               <v:fill o:detectmouseclick="t" on="false"/>
               <v:stroke color="#3465a4" joinstyle="round" endcap="flat"/>
               <v:textbox>
@@ -2683,34 +2668,19 @@
                   <w:p>
                     <w:pPr>
                       <w:pStyle w:val="FrameContents"/>
-                      <w:overflowPunct w:val="false"/>
+                      <w:overflowPunct w:val="true"/>
                       <w:rPr>
-                        <w:color w:val="000000"/>
+                        <w:sz w:val="12"/>
+                        <w:szCs w:val="12"/>
                       </w:rPr>
                     </w:pPr>
                     <w:r>
                       <w:rPr>
                         <w:color w:val="000000"/>
-                        <w:sz w:val="20"/>
-                        <w:szCs w:val="20"/>
+                        <w:sz w:val="12"/>
+                        <w:szCs w:val="12"/>
                       </w:rPr>
-                      <w:t xml:space="preserve">{% if municipality_logo %}{{ "municipality_logo" | image(None, </w:t>
-                    </w:r>
-                    <w:r>
-                      <w:rPr>
-                        <w:color w:val="000000"/>
-                        <w:sz w:val="20"/>
-                        <w:szCs w:val="20"/>
-                      </w:rPr>
-                      <w:t>10</w:t>
-                    </w:r>
-                    <w:r>
-                      <w:rPr>
-                        <w:color w:val="000000"/>
-                        <w:sz w:val="20"/>
-                        <w:szCs w:val="20"/>
-                      </w:rPr>
-                      <w:t>) }}{% endif %}</w:t>
+                      <w:t>{% if municipality_logo %}{{ "municipality_logo" | image(45, 12, True) }}{% endif %}</w:t>
                     </w:r>
                   </w:p>
                 </w:txbxContent>
@@ -2721,7 +2691,7 @@
         </mc:Fallback>
       </mc:AlternateContent>
       <w:drawing>
-        <wp:anchor behindDoc="1" distT="0" distB="0" distL="0" distR="0" simplePos="0" locked="0" layoutInCell="0" allowOverlap="1" relativeHeight="18">
+        <wp:anchor behindDoc="0" distT="0" distB="0" distL="0" distR="0" simplePos="0" locked="0" layoutInCell="0" allowOverlap="1" relativeHeight="18">
           <wp:simplePos x="0" y="0"/>
           <wp:positionH relativeFrom="column">
             <wp:align>right</wp:align>
@@ -2747,7 +2717,7 @@
                 </pic:nvPicPr>
                 <pic:blipFill>
                   <a:blip r:embed="rId1"/>
-                  <a:srcRect l="0" t="0" r="90101" b="0"/>
+                  <a:srcRect l="0" t="0" r="90068" b="0"/>
                   <a:stretch>
                     <a:fillRect/>
                   </a:stretch>

</xml_diff>

<commit_message>
fix(so): fix logo position and size in PDF templates
</commit_message>
<xml_diff>
--- a/document-merge-service/kt_so/templatefiles/form.docx
+++ b/document-merge-service/kt_so/templatefiles/form.docx
@@ -62,7 +62,6 @@
               </w:numPr>
               <w:rPr>
                 <w:b w:val="false"/>
-                <w:b w:val="false"/>
                 <w:bCs w:val="false"/>
                 <w:i w:val="false"/>
                 <w:i w:val="false"/>
@@ -96,7 +95,6 @@
               </w:numPr>
               <w:rPr>
                 <w:b w:val="false"/>
-                <w:b w:val="false"/>
                 <w:bCs w:val="false"/>
                 <w:i w:val="false"/>
                 <w:i w:val="false"/>
@@ -125,7 +123,6 @@
               <w:widowControl w:val="false"/>
               <w:rPr>
                 <w:rFonts w:ascii="Liberation Sans" w:hAnsi="Liberation Sans" w:eastAsia="Noto Sans CJK SC Regular" w:cs="Arial"/>
-                <w:b w:val="false"/>
                 <w:b w:val="false"/>
                 <w:bCs w:val="false"/>
                 <w:color w:val="auto"/>
@@ -157,7 +154,6 @@
               <w:rPr>
                 <w:rFonts w:ascii="Liberation Sans" w:hAnsi="Liberation Sans" w:eastAsia="Noto Sans CJK SC Regular" w:cs="Arial"/>
                 <w:b w:val="false"/>
-                <w:b w:val="false"/>
                 <w:bCs w:val="false"/>
                 <w:color w:val="auto"/>
                 <w:kern w:val="2"/>
@@ -189,7 +185,6 @@
                 <w:numId w:val="4"/>
               </w:numPr>
               <w:rPr>
-                <w:b w:val="false"/>
                 <w:b w:val="false"/>
                 <w:bCs w:val="false"/>
                 <w:i w:val="false"/>
@@ -225,7 +220,6 @@
               <w:rPr>
                 <w:rFonts w:ascii="Liberation Sans" w:hAnsi="Liberation Sans" w:eastAsia="Noto Sans CJK SC Regular" w:cs="Arial"/>
                 <w:b/>
-                <w:b/>
                 <w:bCs/>
                 <w:color w:val="auto"/>
                 <w:kern w:val="2"/>
@@ -257,7 +251,6 @@
                 <w:numId w:val="4"/>
               </w:numPr>
               <w:rPr>
-                <w:b w:val="false"/>
                 <w:b w:val="false"/>
                 <w:bCs w:val="false"/>
               </w:rPr>
@@ -302,7 +295,6 @@
               <w:rPr>
                 <w:rFonts w:ascii="Liberation Sans" w:hAnsi="Liberation Sans" w:eastAsia="Noto Sans CJK SC Regular" w:cs="Arial"/>
                 <w:b w:val="false"/>
-                <w:b w:val="false"/>
                 <w:bCs w:val="false"/>
                 <w:color w:val="auto"/>
                 <w:kern w:val="2"/>
@@ -334,7 +326,6 @@
                 <w:numId w:val="4"/>
               </w:numPr>
               <w:rPr>
-                <w:b w:val="false"/>
                 <w:b w:val="false"/>
                 <w:bCs w:val="false"/>
                 <w:i w:val="false"/>
@@ -370,7 +361,6 @@
               <w:rPr>
                 <w:rFonts w:ascii="Liberation Sans" w:hAnsi="Liberation Sans" w:eastAsia="Noto Sans CJK SC Regular" w:cs="Arial"/>
                 <w:b/>
-                <w:b/>
                 <w:bCs/>
                 <w:color w:val="auto"/>
                 <w:kern w:val="2"/>
@@ -403,7 +393,6 @@
               </w:numPr>
               <w:rPr>
                 <w:rFonts w:ascii="Liberation Sans" w:hAnsi="Liberation Sans" w:eastAsia="Noto Sans CJK SC Regular" w:cs="Arial"/>
-                <w:b w:val="false"/>
                 <w:b w:val="false"/>
                 <w:bCs w:val="false"/>
                 <w:color w:val="auto"/>
@@ -441,7 +430,6 @@
               <w:rPr>
                 <w:rFonts w:ascii="Liberation Sans" w:hAnsi="Liberation Sans" w:eastAsia="Noto Sans CJK SC Regular" w:cs="Arial"/>
                 <w:b w:val="false"/>
-                <w:b w:val="false"/>
                 <w:bCs w:val="false"/>
                 <w:color w:val="auto"/>
                 <w:kern w:val="2"/>
@@ -465,7 +453,6 @@
               </w:numPr>
               <w:rPr>
                 <w:rFonts w:ascii="Liberation Sans" w:hAnsi="Liberation Sans" w:eastAsia="Noto Sans CJK SC Regular" w:cs="Arial"/>
-                <w:b w:val="false"/>
                 <w:b w:val="false"/>
                 <w:bCs w:val="false"/>
                 <w:color w:val="auto"/>
@@ -499,7 +486,6 @@
               </w:numPr>
               <w:rPr>
                 <w:rFonts w:ascii="Liberation Sans" w:hAnsi="Liberation Sans" w:eastAsia="Noto Sans CJK SC Regular" w:cs="Arial"/>
-                <w:b/>
                 <w:b/>
                 <w:bCs/>
                 <w:color w:val="auto"/>
@@ -535,7 +521,6 @@
               <w:rPr>
                 <w:rFonts w:ascii="Liberation Sans" w:hAnsi="Liberation Sans" w:eastAsia="Noto Sans CJK SC Regular" w:cs="Arial"/>
                 <w:b/>
-                <w:b/>
                 <w:bCs/>
                 <w:color w:val="auto"/>
                 <w:kern w:val="2"/>
@@ -569,6 +554,29 @@
               <w:rPr>
                 <w:rFonts w:ascii="Liberation Sans" w:hAnsi="Liberation Sans" w:eastAsia="Noto Sans CJK SC Regular" w:cs="Arial"/>
                 <w:b w:val="false"/>
+                <w:bCs w:val="false"/>
+                <w:color w:val="auto"/>
+                <w:kern w:val="2"/>
+                <w:sz w:val="18"/>
+                <w:szCs w:val="18"/>
+                <w:lang w:val="fr-CH" w:eastAsia="zh-CN" w:bidi="hi-IN"/>
+              </w:rPr>
+            </w:pPr>
+            <w:r>
+              <w:rPr/>
+              <w:t>{% if landowners %}{% for person in landowners %}{{ person.full_name }}, {{ person.full_address }}{% if not loop.last %}</w:t>
+            </w:r>
+          </w:p>
+          <w:p>
+            <w:pPr>
+              <w:pStyle w:val="TableContents"/>
+              <w:widowControl w:val="false"/>
+              <w:numPr>
+                <w:ilvl w:val="3"/>
+                <w:numId w:val="4"/>
+              </w:numPr>
+              <w:rPr>
+                <w:rFonts w:ascii="Liberation Sans" w:hAnsi="Liberation Sans" w:eastAsia="Noto Sans CJK SC Regular" w:cs="Arial"/>
                 <w:b w:val="false"/>
                 <w:bCs w:val="false"/>
                 <w:color w:val="auto"/>
@@ -580,40 +588,7 @@
             </w:pPr>
             <w:r>
               <w:rPr/>
-              <w:t>{% if landowners %}{% for person in landowners %}{{ person.full_name }}, {{ person.full_address }}{% if not loop.last %}</w:t>
-            </w:r>
-          </w:p>
-          <w:p>
-            <w:pPr>
-              <w:pStyle w:val="TableContents"/>
-              <w:widowControl w:val="false"/>
-              <w:numPr>
-                <w:ilvl w:val="3"/>
-                <w:numId w:val="4"/>
-              </w:numPr>
-              <w:rPr>
-                <w:rFonts w:ascii="Liberation Sans" w:hAnsi="Liberation Sans" w:eastAsia="Noto Sans CJK SC Regular" w:cs="Arial"/>
-                <w:b w:val="false"/>
-                <w:b w:val="false"/>
-                <w:bCs w:val="false"/>
-                <w:color w:val="auto"/>
-                <w:kern w:val="2"/>
-                <w:sz w:val="18"/>
-                <w:szCs w:val="18"/>
-                <w:lang w:val="fr-CH" w:eastAsia="zh-CN" w:bidi="hi-IN"/>
-              </w:rPr>
-            </w:pPr>
-            <w:r>
-              <w:rPr/>
-              <w:t>{% endif %}{% endfor %}{% elif applicants %}</w:t>
-            </w:r>
-            <w:r>
-              <w:rPr/>
-              <w:t>Gesuchsteller</w:t>
-            </w:r>
-            <w:r>
-              <w:rPr/>
-              <w:t>/in ist Grundeigentümer/in{% else %}-{% endif%}</w:t>
+              <w:t>{% endif %}{% endfor %}{% elif applicants %}Gesuchsteller/in ist Grundeigentümer/in{% else %}-{% endif%}</w:t>
             </w:r>
           </w:p>
         </w:tc>
@@ -637,6 +612,29 @@
               <w:rPr>
                 <w:rFonts w:ascii="Liberation Sans" w:hAnsi="Liberation Sans" w:eastAsia="Noto Sans CJK SC Regular" w:cs="Arial"/>
                 <w:b w:val="false"/>
+                <w:bCs w:val="false"/>
+                <w:color w:val="auto"/>
+                <w:kern w:val="2"/>
+                <w:sz w:val="18"/>
+                <w:szCs w:val="18"/>
+                <w:lang w:val="fr-CH" w:eastAsia="zh-CN" w:bidi="hi-IN"/>
+              </w:rPr>
+            </w:pPr>
+            <w:r>
+              <w:rPr/>
+              <w:t>{% if projectAuthors %}{% for person in projectAuthors %}{{ person.full_name }}, {{ person.full_address }}{% if not loop.last %}</w:t>
+            </w:r>
+          </w:p>
+          <w:p>
+            <w:pPr>
+              <w:pStyle w:val="TableContents"/>
+              <w:widowControl w:val="false"/>
+              <w:numPr>
+                <w:ilvl w:val="3"/>
+                <w:numId w:val="4"/>
+              </w:numPr>
+              <w:rPr>
+                <w:rFonts w:ascii="Liberation Sans" w:hAnsi="Liberation Sans" w:eastAsia="Noto Sans CJK SC Regular" w:cs="Arial"/>
                 <w:b w:val="false"/>
                 <w:bCs w:val="false"/>
                 <w:color w:val="auto"/>
@@ -648,40 +646,7 @@
             </w:pPr>
             <w:r>
               <w:rPr/>
-              <w:t>{% if projectAuthors %}{% for person in projectAuthors %}{{ person.full_name }}, {{ person.full_address }}{% if not loop.last %}</w:t>
-            </w:r>
-          </w:p>
-          <w:p>
-            <w:pPr>
-              <w:pStyle w:val="TableContents"/>
-              <w:widowControl w:val="false"/>
-              <w:numPr>
-                <w:ilvl w:val="3"/>
-                <w:numId w:val="4"/>
-              </w:numPr>
-              <w:rPr>
-                <w:rFonts w:ascii="Liberation Sans" w:hAnsi="Liberation Sans" w:eastAsia="Noto Sans CJK SC Regular" w:cs="Arial"/>
-                <w:b w:val="false"/>
-                <w:b w:val="false"/>
-                <w:bCs w:val="false"/>
-                <w:color w:val="auto"/>
-                <w:kern w:val="2"/>
-                <w:sz w:val="18"/>
-                <w:szCs w:val="18"/>
-                <w:lang w:val="fr-CH" w:eastAsia="zh-CN" w:bidi="hi-IN"/>
-              </w:rPr>
-            </w:pPr>
-            <w:r>
-              <w:rPr/>
-              <w:t>{% endif %}{% endfor %}{% elif applicants %}</w:t>
-            </w:r>
-            <w:r>
-              <w:rPr/>
-              <w:t>Gesuchsteller</w:t>
-            </w:r>
-            <w:r>
-              <w:rPr/>
-              <w:t>/in ist Projektverfasser/in{% else %}-{% endif%}</w:t>
+              <w:t>{% endif %}{% endfor %}{% elif applicants %}Gesuchsteller/in ist Projektverfasser/in{% else %}-{% endif%}</w:t>
             </w:r>
           </w:p>
         </w:tc>
@@ -703,6 +668,7 @@
     <w:p>
       <w:pPr>
         <w:pStyle w:val="Normal"/>
+        <w:spacing w:before="0" w:after="0"/>
         <w:rPr/>
       </w:pPr>
       <w:r>
@@ -735,7 +701,7 @@
         <w:pStyle w:val="Normal"/>
         <w:rPr>
           <w:rFonts w:ascii="Arial" w:hAnsi="Arial" w:cs="Arial"/>
-          <w:color w:val="4F81BD" w:themeColor="accent1"/>
+          <w:color w:themeColor="accent1" w:val="4F81BD"/>
           <w:sz w:val="18"/>
           <w:szCs w:val="18"/>
           <w:lang w:val="fr-CH"/>
@@ -751,7 +717,7 @@
         <w:pStyle w:val="Normal"/>
         <w:rPr>
           <w:rFonts w:ascii="Arial" w:hAnsi="Arial" w:cs="Arial"/>
-          <w:color w:val="4F81BD" w:themeColor="accent1"/>
+          <w:color w:themeColor="accent1" w:val="4F81BD"/>
           <w:sz w:val="18"/>
           <w:szCs w:val="18"/>
           <w:lang w:val="fr-CH"/>
@@ -1559,7 +1525,7 @@
               <w:widowControl w:val="false"/>
               <w:rPr>
                 <w:rFonts w:ascii="Liberation Sans" w:hAnsi="Liberation Sans" w:eastAsia="Noto Sans CJK SC Regular" w:cs="Arial"/>
-                <w:color w:val="4F81BD" w:themeColor="accent1"/>
+                <w:color w:themeColor="accent1" w:val="4F81BD"/>
                 <w:kern w:val="2"/>
                 <w:sz w:val="18"/>
                 <w:szCs w:val="18"/>
@@ -2247,7 +2213,7 @@
     </w:tbl>
     <w:p>
       <w:pPr>
-        <w:pStyle w:val="TextBody"/>
+        <w:pStyle w:val="BodyText"/>
         <w:rPr/>
       </w:pPr>
       <w:r>
@@ -2513,8 +2479,12 @@
       </w:r>
     </w:p>
     <w:sectPr>
-      <w:headerReference w:type="default" r:id="rId10"/>
-      <w:footerReference w:type="default" r:id="rId11"/>
+      <w:headerReference w:type="even" r:id="rId10"/>
+      <w:headerReference w:type="default" r:id="rId11"/>
+      <w:headerReference w:type="first" r:id="rId12"/>
+      <w:footerReference w:type="even" r:id="rId13"/>
+      <w:footerReference w:type="default" r:id="rId14"/>
+      <w:footerReference w:type="first" r:id="rId15"/>
       <w:type w:val="nextPage"/>
       <w:pgSz w:w="11906" w:h="16838"/>
       <w:pgMar w:left="1134" w:right="1134" w:gutter="0" w:header="1134" w:top="1654" w:footer="1134" w:bottom="1480"/>
@@ -2532,6 +2502,20 @@
   <w:p>
     <w:pPr>
       <w:pStyle w:val="Footer"/>
+      <w:rPr/>
+    </w:pPr>
+    <w:r>
+      <w:rPr/>
+    </w:r>
+  </w:p>
+</w:ftr>
+</file>
+
+<file path=word/footer2.xml><?xml version="1.0" encoding="utf-8"?>
+<w:ftr xmlns:o="urn:schemas-microsoft-com:office:office" xmlns:r="http://schemas.openxmlformats.org/officeDocument/2006/relationships" xmlns:v="urn:schemas-microsoft-com:vml" xmlns:w="http://schemas.openxmlformats.org/wordprocessingml/2006/main" xmlns:w10="urn:schemas-microsoft-com:office:word" xmlns:wp="http://schemas.openxmlformats.org/drawingml/2006/wordprocessingDrawing" xmlns:wps="http://schemas.microsoft.com/office/word/2010/wordprocessingShape" xmlns:wpg="http://schemas.microsoft.com/office/word/2010/wordprocessingGroup" xmlns:mc="http://schemas.openxmlformats.org/markup-compatibility/2006" xmlns:wp14="http://schemas.microsoft.com/office/word/2010/wordprocessingDrawing" xmlns:w14="http://schemas.microsoft.com/office/word/2010/wordml" xmlns:w15="http://schemas.microsoft.com/office/word/2012/wordml" mc:Ignorable="w14 wp14 w15">
+  <w:p>
+    <w:pPr>
+      <w:pStyle w:val="Footer"/>
       <w:bidi w:val="0"/>
       <w:jc w:val="left"/>
       <w:rPr/>
@@ -2550,7 +2534,7 @@
     </w:r>
     <w:r>
       <w:rPr/>
-      <w:t>3</w:t>
+      <w:t>4</w:t>
     </w:r>
     <w:r>
       <w:rPr/>
@@ -2578,7 +2562,73 @@
     </w:r>
     <w:r>
       <w:rPr/>
-      <w:t>3</w:t>
+      <w:t>4</w:t>
+    </w:r>
+    <w:r>
+      <w:rPr/>
+      <w:fldChar w:fldCharType="end"/>
+    </w:r>
+    <w:r>
+      <w:rPr/>
+      <w:tab/>
+      <w:t>{{ caseType }} {{ caseId }}</w:t>
+    </w:r>
+  </w:p>
+</w:ftr>
+</file>
+
+<file path=word/footer3.xml><?xml version="1.0" encoding="utf-8"?>
+<w:ftr xmlns:o="urn:schemas-microsoft-com:office:office" xmlns:r="http://schemas.openxmlformats.org/officeDocument/2006/relationships" xmlns:v="urn:schemas-microsoft-com:vml" xmlns:w="http://schemas.openxmlformats.org/wordprocessingml/2006/main" xmlns:w10="urn:schemas-microsoft-com:office:word" xmlns:wp="http://schemas.openxmlformats.org/drawingml/2006/wordprocessingDrawing" xmlns:wps="http://schemas.microsoft.com/office/word/2010/wordprocessingShape" xmlns:wpg="http://schemas.microsoft.com/office/word/2010/wordprocessingGroup" xmlns:mc="http://schemas.openxmlformats.org/markup-compatibility/2006" xmlns:wp14="http://schemas.microsoft.com/office/word/2010/wordprocessingDrawing" xmlns:w14="http://schemas.microsoft.com/office/word/2010/wordml" xmlns:w15="http://schemas.microsoft.com/office/word/2012/wordml" mc:Ignorable="w14 wp14 w15">
+  <w:p>
+    <w:pPr>
+      <w:pStyle w:val="Footer"/>
+      <w:bidi w:val="0"/>
+      <w:jc w:val="left"/>
+      <w:rPr/>
+    </w:pPr>
+    <w:r>
+      <w:rPr/>
+      <w:fldChar w:fldCharType="begin"/>
+    </w:r>
+    <w:r>
+      <w:rPr/>
+      <w:instrText xml:space="preserve"> PAGE </w:instrText>
+    </w:r>
+    <w:r>
+      <w:rPr/>
+      <w:fldChar w:fldCharType="separate"/>
+    </w:r>
+    <w:r>
+      <w:rPr/>
+      <w:t>4</w:t>
+    </w:r>
+    <w:r>
+      <w:rPr/>
+      <w:fldChar w:fldCharType="end"/>
+    </w:r>
+    <w:r>
+      <w:rPr/>
+      <w:t xml:space="preserve"> </w:t>
+    </w:r>
+    <w:r>
+      <w:rPr/>
+      <w:t xml:space="preserve">/ </w:t>
+    </w:r>
+    <w:r>
+      <w:rPr/>
+      <w:fldChar w:fldCharType="begin"/>
+    </w:r>
+    <w:r>
+      <w:rPr/>
+      <w:instrText xml:space="preserve"> NUMPAGES </w:instrText>
+    </w:r>
+    <w:r>
+      <w:rPr/>
+      <w:fldChar w:fldCharType="separate"/>
+    </w:r>
+    <w:r>
+      <w:rPr/>
+      <w:t>4</w:t>
     </w:r>
     <w:r>
       <w:rPr/>
@@ -2598,6 +2648,20 @@
   <w:p>
     <w:pPr>
       <w:pStyle w:val="Header"/>
+      <w:rPr/>
+    </w:pPr>
+    <w:r>
+      <w:rPr/>
+    </w:r>
+  </w:p>
+</w:hdr>
+</file>
+
+<file path=word/header2.xml><?xml version="1.0" encoding="utf-8"?>
+<w:hdr xmlns:o="urn:schemas-microsoft-com:office:office" xmlns:r="http://schemas.openxmlformats.org/officeDocument/2006/relationships" xmlns:v="urn:schemas-microsoft-com:vml" xmlns:w="http://schemas.openxmlformats.org/wordprocessingml/2006/main" xmlns:w10="urn:schemas-microsoft-com:office:word" xmlns:wp="http://schemas.openxmlformats.org/drawingml/2006/wordprocessingDrawing" xmlns:wps="http://schemas.microsoft.com/office/word/2010/wordprocessingShape" xmlns:wpg="http://schemas.microsoft.com/office/word/2010/wordprocessingGroup" xmlns:mc="http://schemas.openxmlformats.org/markup-compatibility/2006" xmlns:wp14="http://schemas.microsoft.com/office/word/2010/wordprocessingDrawing" xmlns:w14="http://schemas.microsoft.com/office/word/2010/wordml" xmlns:w15="http://schemas.microsoft.com/office/word/2012/wordml" mc:Ignorable="w14 wp14 w15">
+  <w:p>
+    <w:pPr>
+      <w:pStyle w:val="Header"/>
       <w:suppressLineNumbers/>
       <w:bidi w:val="0"/>
       <w:jc w:val="left"/>
@@ -2608,7 +2672,7 @@
       <mc:AlternateContent>
         <mc:Choice Requires="wps">
           <w:drawing>
-            <wp:anchor behindDoc="1" distT="0" distB="0" distL="0" distR="0" simplePos="0" locked="0" layoutInCell="0" allowOverlap="1" relativeHeight="13">
+            <wp:anchor behindDoc="1" distT="0" distB="0" distL="0" distR="0" simplePos="0" locked="0" layoutInCell="1" allowOverlap="1" relativeHeight="15">
               <wp:simplePos x="0" y="0"/>
               <wp:positionH relativeFrom="column">
                 <wp:posOffset>0</wp:posOffset>
@@ -2616,7 +2680,7 @@
               <wp:positionV relativeFrom="paragraph">
                 <wp:posOffset>-291465</wp:posOffset>
               </wp:positionV>
-              <wp:extent cx="1619885" cy="431800"/>
+              <wp:extent cx="1800225" cy="431800"/>
               <wp:effectExtent l="0" t="0" r="0" b="0"/>
               <wp:wrapNone/>
               <wp:docPr id="9" name="Text Frame 1"/>
@@ -2627,7 +2691,7 @@
                     <wps:spPr>
                       <a:xfrm>
                         <a:off x="0" y="0"/>
-                        <a:ext cx="1620000" cy="431640"/>
+                        <a:ext cx="1800360" cy="431640"/>
                       </a:xfrm>
                       <a:prstGeom prst="rect">
                         <a:avLst/>
@@ -2648,7 +2712,8 @@
                         <w:p>
                           <w:pPr>
                             <w:pStyle w:val="FrameContents"/>
-                            <w:overflowPunct w:val="false"/>
+                            <w:overflowPunct w:val="true"/>
+                            <w:jc w:val="left"/>
                             <w:rPr>
                               <w:sz w:val="12"/>
                               <w:szCs w:val="12"/>
@@ -2665,7 +2730,7 @@
                         </w:p>
                       </w:txbxContent>
                     </wps:txbx>
-                    <wps:bodyPr lIns="0" rIns="0" tIns="0" bIns="0" anchor="t">
+                    <wps:bodyPr lIns="0" rIns="0" tIns="0" bIns="0" anchor="b">
                       <a:noAutofit/>
                     </wps:bodyPr>
                   </wps:wsp>
@@ -2676,7 +2741,7 @@
         </mc:Choice>
         <mc:Fallback>
           <w:pict>
-            <v:rect id="shape_0" ID="Text Frame 1" path="m0,0l-2147483645,0l-2147483645,-2147483646l0,-2147483646xe" stroked="f" o:allowincell="f" style="position:absolute;margin-left:0pt;margin-top:-22.95pt;width:127.5pt;height:33.95pt;mso-wrap-style:square;v-text-anchor:top">
+            <v:rect id="shape_0" ID="Text Frame 1" path="m0,0l-2147483645,0l-2147483645,-2147483646l0,-2147483646xe" stroked="f" o:allowincell="f" style="position:absolute;margin-left:0pt;margin-top:-22.95pt;width:141.7pt;height:33.95pt;mso-wrap-style:square;v-text-anchor:bottom">
               <v:fill o:detectmouseclick="t" on="false"/>
               <v:stroke color="#3465a4" joinstyle="round" endcap="flat"/>
               <v:textbox>
@@ -2684,7 +2749,8 @@
                   <w:p>
                     <w:pPr>
                       <w:pStyle w:val="FrameContents"/>
-                      <w:overflowPunct w:val="false"/>
+                      <w:overflowPunct w:val="true"/>
+                      <w:jc w:val="left"/>
                       <w:rPr>
                         <w:sz w:val="12"/>
                         <w:szCs w:val="12"/>
@@ -2707,7 +2773,7 @@
         </mc:Fallback>
       </mc:AlternateContent>
       <w:drawing>
-        <wp:anchor behindDoc="1" distT="0" distB="0" distL="0" distR="0" simplePos="0" locked="0" layoutInCell="0" allowOverlap="1" relativeHeight="18">
+        <wp:anchor behindDoc="0" distT="0" distB="0" distL="0" distR="0" simplePos="0" locked="0" layoutInCell="0" allowOverlap="1" relativeHeight="21">
           <wp:simplePos x="0" y="0"/>
           <wp:positionH relativeFrom="column">
             <wp:align>right</wp:align>
@@ -2718,7 +2784,7 @@
           <wp:extent cx="309880" cy="289560"/>
           <wp:effectExtent l="0" t="0" r="0" b="0"/>
           <wp:wrapSquare wrapText="largest"/>
-          <wp:docPr id="11" name="Image1" descr=""/>
+          <wp:docPr id="10" name="Image1" descr=""/>
           <wp:cNvGraphicFramePr>
             <a:graphicFrameLocks xmlns:a="http://schemas.openxmlformats.org/drawingml/2006/main" noChangeAspect="1"/>
           </wp:cNvGraphicFramePr>
@@ -2726,14 +2792,180 @@
             <a:graphicData uri="http://schemas.openxmlformats.org/drawingml/2006/picture">
               <pic:pic xmlns:pic="http://schemas.openxmlformats.org/drawingml/2006/picture">
                 <pic:nvPicPr>
-                  <pic:cNvPr id="11" name="Image1" descr=""/>
+                  <pic:cNvPr id="10" name="Image1" descr=""/>
                   <pic:cNvPicPr>
                     <a:picLocks noChangeAspect="1" noChangeArrowheads="1"/>
                   </pic:cNvPicPr>
                 </pic:nvPicPr>
                 <pic:blipFill>
                   <a:blip r:embed="rId1"/>
-                  <a:srcRect l="0" t="0" r="90059" b="0"/>
+                  <a:srcRect l="0" t="0" r="90047" b="0"/>
+                  <a:stretch>
+                    <a:fillRect/>
+                  </a:stretch>
+                </pic:blipFill>
+                <pic:spPr bwMode="auto">
+                  <a:xfrm>
+                    <a:off x="0" y="0"/>
+                    <a:ext cx="309880" cy="289560"/>
+                  </a:xfrm>
+                  <a:prstGeom prst="rect">
+                    <a:avLst/>
+                  </a:prstGeom>
+                </pic:spPr>
+              </pic:pic>
+            </a:graphicData>
+          </a:graphic>
+        </wp:anchor>
+      </w:drawing>
+    </w:r>
+  </w:p>
+</w:hdr>
+</file>
+
+<file path=word/header3.xml><?xml version="1.0" encoding="utf-8"?>
+<w:hdr xmlns:o="urn:schemas-microsoft-com:office:office" xmlns:r="http://schemas.openxmlformats.org/officeDocument/2006/relationships" xmlns:v="urn:schemas-microsoft-com:vml" xmlns:w="http://schemas.openxmlformats.org/wordprocessingml/2006/main" xmlns:w10="urn:schemas-microsoft-com:office:word" xmlns:wp="http://schemas.openxmlformats.org/drawingml/2006/wordprocessingDrawing" xmlns:wps="http://schemas.microsoft.com/office/word/2010/wordprocessingShape" xmlns:wpg="http://schemas.microsoft.com/office/word/2010/wordprocessingGroup" xmlns:mc="http://schemas.openxmlformats.org/markup-compatibility/2006" xmlns:wp14="http://schemas.microsoft.com/office/word/2010/wordprocessingDrawing" xmlns:w14="http://schemas.microsoft.com/office/word/2010/wordml" xmlns:w15="http://schemas.microsoft.com/office/word/2012/wordml" mc:Ignorable="w14 wp14 w15">
+  <w:p>
+    <w:pPr>
+      <w:pStyle w:val="Header"/>
+      <w:suppressLineNumbers/>
+      <w:bidi w:val="0"/>
+      <w:jc w:val="left"/>
+      <w:rPr/>
+    </w:pPr>
+    <w:r>
+      <w:rPr/>
+      <mc:AlternateContent>
+        <mc:Choice Requires="wps">
+          <w:drawing>
+            <wp:anchor behindDoc="1" distT="0" distB="0" distL="0" distR="0" simplePos="0" locked="0" layoutInCell="1" allowOverlap="1" relativeHeight="15">
+              <wp:simplePos x="0" y="0"/>
+              <wp:positionH relativeFrom="column">
+                <wp:posOffset>0</wp:posOffset>
+              </wp:positionH>
+              <wp:positionV relativeFrom="paragraph">
+                <wp:posOffset>-291465</wp:posOffset>
+              </wp:positionV>
+              <wp:extent cx="1800225" cy="431800"/>
+              <wp:effectExtent l="0" t="0" r="0" b="0"/>
+              <wp:wrapNone/>
+              <wp:docPr id="11" name="Text Frame 1"/>
+              <a:graphic xmlns:a="http://schemas.openxmlformats.org/drawingml/2006/main">
+                <a:graphicData uri="http://schemas.microsoft.com/office/word/2010/wordprocessingShape">
+                  <wps:wsp>
+                    <wps:cNvSpPr/>
+                    <wps:spPr>
+                      <a:xfrm>
+                        <a:off x="0" y="0"/>
+                        <a:ext cx="1800360" cy="431640"/>
+                      </a:xfrm>
+                      <a:prstGeom prst="rect">
+                        <a:avLst/>
+                      </a:prstGeom>
+                      <a:noFill/>
+                      <a:ln w="0">
+                        <a:noFill/>
+                      </a:ln>
+                    </wps:spPr>
+                    <wps:style>
+                      <a:lnRef idx="0"/>
+                      <a:fillRef idx="0"/>
+                      <a:effectRef idx="0"/>
+                      <a:fontRef idx="minor"/>
+                    </wps:style>
+                    <wps:txbx>
+                      <w:txbxContent>
+                        <w:p>
+                          <w:pPr>
+                            <w:pStyle w:val="FrameContents"/>
+                            <w:overflowPunct w:val="true"/>
+                            <w:jc w:val="left"/>
+                            <w:rPr>
+                              <w:sz w:val="12"/>
+                              <w:szCs w:val="12"/>
+                            </w:rPr>
+                          </w:pPr>
+                          <w:r>
+                            <w:rPr>
+                              <w:color w:val="000000"/>
+                              <w:sz w:val="12"/>
+                              <w:szCs w:val="12"/>
+                            </w:rPr>
+                            <w:t>{% if municipality_logo %}{{ "municipality_logo" | image(45, 12, True) }}{% endif %}</w:t>
+                          </w:r>
+                        </w:p>
+                      </w:txbxContent>
+                    </wps:txbx>
+                    <wps:bodyPr lIns="0" rIns="0" tIns="0" bIns="0" anchor="b">
+                      <a:noAutofit/>
+                    </wps:bodyPr>
+                  </wps:wsp>
+                </a:graphicData>
+              </a:graphic>
+            </wp:anchor>
+          </w:drawing>
+        </mc:Choice>
+        <mc:Fallback>
+          <w:pict>
+            <v:rect id="shape_0" ID="Text Frame 1" path="m0,0l-2147483645,0l-2147483645,-2147483646l0,-2147483646xe" stroked="f" o:allowincell="f" style="position:absolute;margin-left:0pt;margin-top:-22.95pt;width:141.7pt;height:33.95pt;mso-wrap-style:square;v-text-anchor:bottom">
+              <v:fill o:detectmouseclick="t" on="false"/>
+              <v:stroke color="#3465a4" joinstyle="round" endcap="flat"/>
+              <v:textbox>
+                <w:txbxContent>
+                  <w:p>
+                    <w:pPr>
+                      <w:pStyle w:val="FrameContents"/>
+                      <w:overflowPunct w:val="true"/>
+                      <w:jc w:val="left"/>
+                      <w:rPr>
+                        <w:sz w:val="12"/>
+                        <w:szCs w:val="12"/>
+                      </w:rPr>
+                    </w:pPr>
+                    <w:r>
+                      <w:rPr>
+                        <w:color w:val="000000"/>
+                        <w:sz w:val="12"/>
+                        <w:szCs w:val="12"/>
+                      </w:rPr>
+                      <w:t>{% if municipality_logo %}{{ "municipality_logo" | image(45, 12, True) }}{% endif %}</w:t>
+                    </w:r>
+                  </w:p>
+                </w:txbxContent>
+              </v:textbox>
+              <w10:wrap type="none"/>
+            </v:rect>
+          </w:pict>
+        </mc:Fallback>
+      </mc:AlternateContent>
+      <w:drawing>
+        <wp:anchor behindDoc="0" distT="0" distB="0" distL="0" distR="0" simplePos="0" locked="0" layoutInCell="0" allowOverlap="1" relativeHeight="21">
+          <wp:simplePos x="0" y="0"/>
+          <wp:positionH relativeFrom="column">
+            <wp:align>right</wp:align>
+          </wp:positionH>
+          <wp:positionV relativeFrom="line">
+            <wp:align>center</wp:align>
+          </wp:positionV>
+          <wp:extent cx="309880" cy="289560"/>
+          <wp:effectExtent l="0" t="0" r="0" b="0"/>
+          <wp:wrapSquare wrapText="largest"/>
+          <wp:docPr id="12" name="Image1" descr=""/>
+          <wp:cNvGraphicFramePr>
+            <a:graphicFrameLocks xmlns:a="http://schemas.openxmlformats.org/drawingml/2006/main" noChangeAspect="1"/>
+          </wp:cNvGraphicFramePr>
+          <a:graphic xmlns:a="http://schemas.openxmlformats.org/drawingml/2006/main">
+            <a:graphicData uri="http://schemas.openxmlformats.org/drawingml/2006/picture">
+              <pic:pic xmlns:pic="http://schemas.openxmlformats.org/drawingml/2006/picture">
+                <pic:nvPicPr>
+                  <pic:cNvPr id="12" name="Image1" descr=""/>
+                  <pic:cNvPicPr>
+                    <a:picLocks noChangeAspect="1" noChangeArrowheads="1"/>
+                  </pic:cNvPicPr>
+                </pic:nvPicPr>
+                <pic:blipFill>
+                  <a:blip r:embed="rId1"/>
+                  <a:srcRect l="0" t="0" r="90047" b="0"/>
                   <a:stretch>
                     <a:fillRect/>
                   </a:stretch>
@@ -3579,7 +3811,7 @@
   <w:style w:type="paragraph" w:styleId="Heading1">
     <w:name w:val="Heading 1"/>
     <w:basedOn w:val="Heading"/>
-    <w:next w:val="TextBody"/>
+    <w:next w:val="BodyText"/>
     <w:qFormat/>
     <w:pPr>
       <w:numPr>
@@ -3599,7 +3831,7 @@
   <w:style w:type="paragraph" w:styleId="Heading2">
     <w:name w:val="Heading 2"/>
     <w:basedOn w:val="Heading"/>
-    <w:next w:val="TextBody"/>
+    <w:next w:val="BodyText"/>
     <w:qFormat/>
     <w:pPr>
       <w:numPr>
@@ -3628,7 +3860,7 @@
       </w:numPr>
       <w:suppressAutoHyphens w:val="true"/>
       <w:spacing w:before="0" w:after="0"/>
-      <w:ind w:left="0" w:right="0" w:hanging="0"/>
+      <w:ind w:hanging="0" w:left="0" w:right="0"/>
       <w:outlineLvl w:val="2"/>
     </w:pPr>
     <w:rPr>
@@ -3640,7 +3872,7 @@
   <w:style w:type="paragraph" w:styleId="Heading4">
     <w:name w:val="Heading 4"/>
     <w:basedOn w:val="Heading"/>
-    <w:next w:val="TextBody"/>
+    <w:next w:val="BodyText"/>
     <w:qFormat/>
     <w:pPr>
       <w:numPr>
@@ -3662,7 +3894,7 @@
   <w:style w:type="paragraph" w:styleId="Heading">
     <w:name w:val="Heading"/>
     <w:basedOn w:val="Normal"/>
-    <w:next w:val="TextBody"/>
+    <w:next w:val="BodyText"/>
     <w:qFormat/>
     <w:pPr>
       <w:keepNext w:val="true"/>
@@ -3675,7 +3907,7 @@
       <w:szCs w:val="28"/>
     </w:rPr>
   </w:style>
-  <w:style w:type="paragraph" w:styleId="TextBody">
+  <w:style w:type="paragraph" w:styleId="BodyText">
     <w:name w:val="Body Text"/>
     <w:basedOn w:val="Normal"/>
     <w:pPr>
@@ -3685,7 +3917,7 @@
   </w:style>
   <w:style w:type="paragraph" w:styleId="List">
     <w:name w:val="List"/>
-    <w:basedOn w:val="TextBody"/>
+    <w:basedOn w:val="BodyText"/>
     <w:pPr/>
     <w:rPr>
       <w:rFonts w:cs="Lohit Devanagari"/>
@@ -3723,7 +3955,7 @@
     <w:basedOn w:val="Normal"/>
     <w:qFormat/>
     <w:pPr>
-      <w:ind w:left="567" w:hanging="0"/>
+      <w:ind w:hanging="0" w:left="567"/>
     </w:pPr>
     <w:rPr/>
   </w:style>
@@ -3737,17 +3969,17 @@
     </w:pPr>
     <w:rPr/>
   </w:style>
-  <w:style w:type="paragraph" w:styleId="Quotations">
-    <w:name w:val="Quotations"/>
+  <w:style w:type="paragraph" w:styleId="BlockQuotation">
+    <w:name w:val="Block Quotation"/>
     <w:basedOn w:val="Normal"/>
     <w:qFormat/>
     <w:pPr>
       <w:spacing w:before="0" w:after="283"/>
-      <w:ind w:left="567" w:right="567" w:hanging="0"/>
+      <w:ind w:hanging="0" w:left="567" w:right="567"/>
     </w:pPr>
     <w:rPr/>
   </w:style>
-  <w:style w:type="paragraph" w:styleId="Sender">
+  <w:style w:type="paragraph" w:styleId="EnvelopeReturn">
     <w:name w:val="Envelope Return"/>
     <w:basedOn w:val="Normal"/>
     <w:pPr>
@@ -3769,7 +4001,7 @@
   <w:style w:type="paragraph" w:styleId="Subtitle">
     <w:name w:val="Subtitle"/>
     <w:basedOn w:val="Heading"/>
-    <w:next w:val="TextBody"/>
+    <w:next w:val="BodyText"/>
     <w:qFormat/>
     <w:pPr>
       <w:spacing w:before="0" w:after="720"/>
@@ -3786,7 +4018,7 @@
   <w:style w:type="paragraph" w:styleId="Title">
     <w:name w:val="Title"/>
     <w:basedOn w:val="Heading"/>
-    <w:next w:val="TextBody"/>
+    <w:next w:val="BodyText"/>
     <w:qFormat/>
     <w:pPr>
       <w:spacing w:before="2160" w:after="288"/>
@@ -3850,4 +4082,110 @@
     <w:rPr/>
   </w:style>
 </w:styles>
+</file>
+
+<file path=word/theme/theme1.xml><?xml version="1.0" encoding="utf-8"?>
+<a:theme xmlns:a="http://schemas.openxmlformats.org/drawingml/2006/main" xmlns:r="http://schemas.openxmlformats.org/officeDocument/2006/relationships" name="Office">
+  <a:themeElements>
+    <a:clrScheme name="LibreOffice">
+      <a:dk1>
+        <a:srgbClr val="000000"/>
+      </a:dk1>
+      <a:lt1>
+        <a:srgbClr val="ffffff"/>
+      </a:lt1>
+      <a:dk2>
+        <a:srgbClr val="000000"/>
+      </a:dk2>
+      <a:lt2>
+        <a:srgbClr val="ffffff"/>
+      </a:lt2>
+      <a:accent1>
+        <a:srgbClr val="18a303"/>
+      </a:accent1>
+      <a:accent2>
+        <a:srgbClr val="0369a3"/>
+      </a:accent2>
+      <a:accent3>
+        <a:srgbClr val="a33e03"/>
+      </a:accent3>
+      <a:accent4>
+        <a:srgbClr val="8e03a3"/>
+      </a:accent4>
+      <a:accent5>
+        <a:srgbClr val="c99c00"/>
+      </a:accent5>
+      <a:accent6>
+        <a:srgbClr val="c9211e"/>
+      </a:accent6>
+      <a:hlink>
+        <a:srgbClr val="0000ee"/>
+      </a:hlink>
+      <a:folHlink>
+        <a:srgbClr val="551a8b"/>
+      </a:folHlink>
+    </a:clrScheme>
+    <a:fontScheme name="Office">
+      <a:majorFont>
+        <a:latin typeface="Arial" pitchFamily="0" charset="1"/>
+        <a:ea typeface="DejaVu Sans" pitchFamily="0" charset="1"/>
+        <a:cs typeface="DejaVu Sans" pitchFamily="0" charset="1"/>
+      </a:majorFont>
+      <a:minorFont>
+        <a:latin typeface="Arial" pitchFamily="0" charset="1"/>
+        <a:ea typeface="DejaVu Sans" pitchFamily="0" charset="1"/>
+        <a:cs typeface="DejaVu Sans" pitchFamily="0" charset="1"/>
+      </a:minorFont>
+    </a:fontScheme>
+    <a:fmtScheme>
+      <a:fillStyleLst>
+        <a:solidFill>
+          <a:schemeClr val="phClr"/>
+        </a:solidFill>
+        <a:solidFill>
+          <a:schemeClr val="phClr"/>
+        </a:solidFill>
+        <a:solidFill>
+          <a:schemeClr val="phClr"/>
+        </a:solidFill>
+      </a:fillStyleLst>
+      <a:lnStyleLst>
+        <a:ln w="6350" cap="flat" cmpd="sng" algn="ctr">
+          <a:prstDash val="solid"/>
+          <a:miter/>
+        </a:ln>
+        <a:ln w="6350" cap="flat" cmpd="sng" algn="ctr">
+          <a:prstDash val="solid"/>
+          <a:miter/>
+        </a:ln>
+        <a:ln w="6350" cap="flat" cmpd="sng" algn="ctr">
+          <a:prstDash val="solid"/>
+          <a:miter/>
+        </a:ln>
+      </a:lnStyleLst>
+      <a:effectStyleLst>
+        <a:effectStyle>
+          <a:effectLst/>
+        </a:effectStyle>
+        <a:effectStyle>
+          <a:effectLst/>
+        </a:effectStyle>
+        <a:effectStyle>
+          <a:effectLst/>
+        </a:effectStyle>
+      </a:effectStyleLst>
+      <a:bgFillStyleLst>
+        <a:solidFill>
+          <a:schemeClr val="phClr"/>
+        </a:solidFill>
+        <a:solidFill>
+          <a:schemeClr val="phClr"/>
+        </a:solidFill>
+        <a:solidFill>
+          <a:schemeClr val="phClr"/>
+        </a:solidFill>
+      </a:bgFillStyleLst>
+    </a:fmtScheme>
+  </a:themeElements>
+</a:theme>
 </file>
</xml_diff>

<commit_message>
fix(so): correct the questions in sub-sections in form.docx
Display the questions in sub-sections correctly if a pdf is generated.
</commit_message>
<xml_diff>
--- a/document-merge-service/kt_so/templatefiles/form.docx
+++ b/document-merge-service/kt_so/templatefiles/form.docx
@@ -62,6 +62,7 @@
               </w:numPr>
               <w:rPr>
                 <w:b w:val="false"/>
+                <w:b w:val="false"/>
                 <w:bCs w:val="false"/>
                 <w:i w:val="false"/>
                 <w:i w:val="false"/>
@@ -95,6 +96,7 @@
               </w:numPr>
               <w:rPr>
                 <w:b w:val="false"/>
+                <w:b w:val="false"/>
                 <w:bCs w:val="false"/>
                 <w:i w:val="false"/>
                 <w:i w:val="false"/>
@@ -123,6 +125,7 @@
               <w:widowControl w:val="false"/>
               <w:rPr>
                 <w:rFonts w:ascii="Liberation Sans" w:hAnsi="Liberation Sans" w:eastAsia="Noto Sans CJK SC Regular" w:cs="Arial"/>
+                <w:b w:val="false"/>
                 <w:b w:val="false"/>
                 <w:bCs w:val="false"/>
                 <w:color w:val="auto"/>
@@ -154,6 +157,7 @@
               <w:rPr>
                 <w:rFonts w:ascii="Liberation Sans" w:hAnsi="Liberation Sans" w:eastAsia="Noto Sans CJK SC Regular" w:cs="Arial"/>
                 <w:b w:val="false"/>
+                <w:b w:val="false"/>
                 <w:bCs w:val="false"/>
                 <w:color w:val="auto"/>
                 <w:kern w:val="2"/>
@@ -185,6 +189,7 @@
                 <w:numId w:val="4"/>
               </w:numPr>
               <w:rPr>
+                <w:b w:val="false"/>
                 <w:b w:val="false"/>
                 <w:bCs w:val="false"/>
                 <w:i w:val="false"/>
@@ -220,6 +225,7 @@
               <w:rPr>
                 <w:rFonts w:ascii="Liberation Sans" w:hAnsi="Liberation Sans" w:eastAsia="Noto Sans CJK SC Regular" w:cs="Arial"/>
                 <w:b/>
+                <w:b/>
                 <w:bCs/>
                 <w:color w:val="auto"/>
                 <w:kern w:val="2"/>
@@ -251,6 +257,7 @@
                 <w:numId w:val="4"/>
               </w:numPr>
               <w:rPr>
+                <w:b w:val="false"/>
                 <w:b w:val="false"/>
                 <w:bCs w:val="false"/>
               </w:rPr>
@@ -295,6 +302,7 @@
               <w:rPr>
                 <w:rFonts w:ascii="Liberation Sans" w:hAnsi="Liberation Sans" w:eastAsia="Noto Sans CJK SC Regular" w:cs="Arial"/>
                 <w:b w:val="false"/>
+                <w:b w:val="false"/>
                 <w:bCs w:val="false"/>
                 <w:color w:val="auto"/>
                 <w:kern w:val="2"/>
@@ -326,6 +334,7 @@
                 <w:numId w:val="4"/>
               </w:numPr>
               <w:rPr>
+                <w:b w:val="false"/>
                 <w:b w:val="false"/>
                 <w:bCs w:val="false"/>
                 <w:i w:val="false"/>
@@ -361,6 +370,7 @@
               <w:rPr>
                 <w:rFonts w:ascii="Liberation Sans" w:hAnsi="Liberation Sans" w:eastAsia="Noto Sans CJK SC Regular" w:cs="Arial"/>
                 <w:b/>
+                <w:b/>
                 <w:bCs/>
                 <w:color w:val="auto"/>
                 <w:kern w:val="2"/>
@@ -393,6 +403,7 @@
               </w:numPr>
               <w:rPr>
                 <w:rFonts w:ascii="Liberation Sans" w:hAnsi="Liberation Sans" w:eastAsia="Noto Sans CJK SC Regular" w:cs="Arial"/>
+                <w:b w:val="false"/>
                 <w:b w:val="false"/>
                 <w:bCs w:val="false"/>
                 <w:color w:val="auto"/>
@@ -430,6 +441,7 @@
               <w:rPr>
                 <w:rFonts w:ascii="Liberation Sans" w:hAnsi="Liberation Sans" w:eastAsia="Noto Sans CJK SC Regular" w:cs="Arial"/>
                 <w:b w:val="false"/>
+                <w:b w:val="false"/>
                 <w:bCs w:val="false"/>
                 <w:color w:val="auto"/>
                 <w:kern w:val="2"/>
@@ -453,6 +465,7 @@
               </w:numPr>
               <w:rPr>
                 <w:rFonts w:ascii="Liberation Sans" w:hAnsi="Liberation Sans" w:eastAsia="Noto Sans CJK SC Regular" w:cs="Arial"/>
+                <w:b w:val="false"/>
                 <w:b w:val="false"/>
                 <w:bCs w:val="false"/>
                 <w:color w:val="auto"/>
@@ -486,6 +499,7 @@
               </w:numPr>
               <w:rPr>
                 <w:rFonts w:ascii="Liberation Sans" w:hAnsi="Liberation Sans" w:eastAsia="Noto Sans CJK SC Regular" w:cs="Arial"/>
+                <w:b/>
                 <w:b/>
                 <w:bCs/>
                 <w:color w:val="auto"/>
@@ -521,6 +535,7 @@
               <w:rPr>
                 <w:rFonts w:ascii="Liberation Sans" w:hAnsi="Liberation Sans" w:eastAsia="Noto Sans CJK SC Regular" w:cs="Arial"/>
                 <w:b/>
+                <w:b/>
                 <w:bCs/>
                 <w:color w:val="auto"/>
                 <w:kern w:val="2"/>
@@ -554,6 +569,7 @@
               <w:rPr>
                 <w:rFonts w:ascii="Liberation Sans" w:hAnsi="Liberation Sans" w:eastAsia="Noto Sans CJK SC Regular" w:cs="Arial"/>
                 <w:b w:val="false"/>
+                <w:b w:val="false"/>
                 <w:bCs w:val="false"/>
                 <w:color w:val="auto"/>
                 <w:kern w:val="2"/>
@@ -577,6 +593,7 @@
               </w:numPr>
               <w:rPr>
                 <w:rFonts w:ascii="Liberation Sans" w:hAnsi="Liberation Sans" w:eastAsia="Noto Sans CJK SC Regular" w:cs="Arial"/>
+                <w:b w:val="false"/>
                 <w:b w:val="false"/>
                 <w:bCs w:val="false"/>
                 <w:color w:val="auto"/>
@@ -612,6 +629,7 @@
               <w:rPr>
                 <w:rFonts w:ascii="Liberation Sans" w:hAnsi="Liberation Sans" w:eastAsia="Noto Sans CJK SC Regular" w:cs="Arial"/>
                 <w:b w:val="false"/>
+                <w:b w:val="false"/>
                 <w:bCs w:val="false"/>
                 <w:color w:val="auto"/>
                 <w:kern w:val="2"/>
@@ -635,6 +653,7 @@
               </w:numPr>
               <w:rPr>
                 <w:rFonts w:ascii="Liberation Sans" w:hAnsi="Liberation Sans" w:eastAsia="Noto Sans CJK SC Regular" w:cs="Arial"/>
+                <w:b w:val="false"/>
                 <w:b w:val="false"/>
                 <w:bCs w:val="false"/>
                 <w:color w:val="auto"/>
@@ -701,7 +720,7 @@
         <w:pStyle w:val="Normal"/>
         <w:rPr>
           <w:rFonts w:ascii="Arial" w:hAnsi="Arial" w:cs="Arial"/>
-          <w:color w:themeColor="accent1" w:val="4F81BD"/>
+          <w:color w:val="4F81BD" w:themeColor="accent1"/>
           <w:sz w:val="18"/>
           <w:szCs w:val="18"/>
           <w:lang w:val="fr-CH"/>
@@ -717,7 +736,7 @@
         <w:pStyle w:val="Normal"/>
         <w:rPr>
           <w:rFonts w:ascii="Arial" w:hAnsi="Arial" w:cs="Arial"/>
-          <w:color w:themeColor="accent1" w:val="4F81BD"/>
+          <w:color w:val="4F81BD" w:themeColor="accent1"/>
           <w:sz w:val="18"/>
           <w:szCs w:val="18"/>
           <w:lang w:val="fr-CH"/>
@@ -1525,7 +1544,7 @@
               <w:widowControl w:val="false"/>
               <w:rPr>
                 <w:rFonts w:ascii="Liberation Sans" w:hAnsi="Liberation Sans" w:eastAsia="Noto Sans CJK SC Regular" w:cs="Arial"/>
-                <w:color w:themeColor="accent1" w:val="4F81BD"/>
+                <w:color w:val="4F81BD" w:themeColor="accent1"/>
                 <w:kern w:val="2"/>
                 <w:sz w:val="18"/>
                 <w:szCs w:val="18"/>
@@ -1595,40 +1614,56 @@
             </w:pPr>
             <w:r>
               <w:rPr/>
-              <w:t>{%p if subSection.type in ["TextQuestion", "TextareaQuestion", "IntegerQuestion", "FloatQuestion", "FileQuestion"] %}</w:t>
-            </w:r>
-          </w:p>
-          <w:p>
-            <w:pPr>
-              <w:pStyle w:val="Normal"/>
-              <w:widowControl w:val="false"/>
-              <w:rPr/>
-            </w:pPr>
-            <w:r>
-              <w:rPr/>
-              <w:t>{{ subSection.value | emptystring}}</w:t>
-            </w:r>
-          </w:p>
-          <w:p>
-            <w:pPr>
-              <w:pStyle w:val="Normal"/>
-              <w:widowControl w:val="false"/>
-              <w:rPr/>
-            </w:pPr>
-            <w:r>
-              <w:rPr/>
-              <w:t>{%p elif subSection.type == "ChoiceQuestion" %}</w:t>
-            </w:r>
-          </w:p>
-          <w:p>
-            <w:pPr>
-              <w:pStyle w:val="Normal"/>
-              <w:widowControl w:val="false"/>
-              <w:rPr/>
-            </w:pPr>
-            <w:r>
-              <w:rPr/>
-              <w:t>{%p for choice in subSection.choices %}</w:t>
+              <w:t xml:space="preserve">{%p if </w:t>
+            </w:r>
+            <w:r>
+              <w:rPr/>
+              <w:t>question</w:t>
+            </w:r>
+            <w:r>
+              <w:rPr/>
+              <w:t>.type in ["TextQuestion", "TextareaQuestion", "IntegerQuestion", "FloatQuestion", "FileQuestion"] %}</w:t>
+            </w:r>
+          </w:p>
+          <w:p>
+            <w:pPr>
+              <w:pStyle w:val="Normal"/>
+              <w:widowControl w:val="false"/>
+              <w:rPr/>
+            </w:pPr>
+            <w:r>
+              <w:rPr/>
+              <w:t xml:space="preserve">{{ </w:t>
+            </w:r>
+            <w:r>
+              <w:rPr/>
+              <w:t>question</w:t>
+            </w:r>
+            <w:r>
+              <w:rPr/>
+              <w:t>.value | emptystring}}</w:t>
+            </w:r>
+          </w:p>
+          <w:p>
+            <w:pPr>
+              <w:pStyle w:val="Normal"/>
+              <w:widowControl w:val="false"/>
+              <w:rPr/>
+            </w:pPr>
+            <w:r>
+              <w:rPr/>
+              <w:t>{%p elif question.type == "ChoiceQuestion" %}</w:t>
+            </w:r>
+          </w:p>
+          <w:p>
+            <w:pPr>
+              <w:pStyle w:val="Normal"/>
+              <w:widowControl w:val="false"/>
+              <w:rPr/>
+            </w:pPr>
+            <w:r>
+              <w:rPr/>
+              <w:t>{%p for choice in question.choices %}</w:t>
             </w:r>
           </w:p>
           <w:p>
@@ -1757,18 +1792,18 @@
             </w:pPr>
             <w:r>
               <w:rPr/>
-              <w:t>{%p elif subSection.type == "MultipleChoiceQuestion" %}</w:t>
-            </w:r>
-          </w:p>
-          <w:p>
-            <w:pPr>
-              <w:pStyle w:val="Normal"/>
-              <w:widowControl w:val="false"/>
-              <w:rPr/>
-            </w:pPr>
-            <w:r>
-              <w:rPr/>
-              <w:t>{%p for choice in subSection.choices %}</w:t>
+              <w:t>{%p elif question.type == "MultipleChoiceQuestion" %}</w:t>
+            </w:r>
+          </w:p>
+          <w:p>
+            <w:pPr>
+              <w:pStyle w:val="Normal"/>
+              <w:widowControl w:val="false"/>
+              <w:rPr/>
+            </w:pPr>
+            <w:r>
+              <w:rPr/>
+              <w:t>{%p for choice in question.choices %}</w:t>
             </w:r>
           </w:p>
           <w:p>
@@ -1897,73 +1932,73 @@
             </w:pPr>
             <w:r>
               <w:rPr/>
-              <w:t>{%p elif subSection.type == "DateQuestion" %}</w:t>
-            </w:r>
-          </w:p>
-          <w:p>
-            <w:pPr>
-              <w:pStyle w:val="Normal"/>
-              <w:widowControl w:val="false"/>
-              <w:rPr/>
-            </w:pPr>
-            <w:r>
-              <w:rPr/>
-              <w:t>{{ subSection.value | date("dd.MM.YYYY") }}</w:t>
-            </w:r>
-          </w:p>
-          <w:p>
-            <w:pPr>
-              <w:pStyle w:val="Normal"/>
-              <w:widowControl w:val="false"/>
-              <w:rPr/>
-            </w:pPr>
-            <w:r>
-              <w:rPr/>
-              <w:t>{%p elif subSection.type == "FileQuestion" %}</w:t>
-            </w:r>
-          </w:p>
-          <w:p>
-            <w:pPr>
-              <w:pStyle w:val="Normal"/>
-              <w:widowControl w:val="false"/>
-              <w:rPr/>
-            </w:pPr>
-            <w:r>
-              <w:rPr/>
-              <w:t>{{ subSection.value | emptystring }}</w:t>
-            </w:r>
-          </w:p>
-          <w:p>
-            <w:pPr>
-              <w:pStyle w:val="Normal"/>
-              <w:widowControl w:val="false"/>
-              <w:rPr/>
-            </w:pPr>
-            <w:r>
-              <w:rPr/>
-              <w:t>{%p elif subSection.type == "TableQuestion" %}</w:t>
-            </w:r>
-          </w:p>
-          <w:p>
-            <w:pPr>
-              <w:pStyle w:val="Normal"/>
-              <w:widowControl w:val="false"/>
-              <w:rPr/>
-            </w:pPr>
-            <w:r>
-              <w:rPr/>
-              <w:t>{%p if subSection.rows != None %}</w:t>
-            </w:r>
-          </w:p>
-          <w:p>
-            <w:pPr>
-              <w:pStyle w:val="Normal"/>
-              <w:widowControl w:val="false"/>
-              <w:rPr/>
-            </w:pPr>
-            <w:r>
-              <w:rPr/>
-              <w:t>{%p for row in subSection.rows %}</w:t>
+              <w:t>{%p elif question.type == "DateQuestion" %}</w:t>
+            </w:r>
+          </w:p>
+          <w:p>
+            <w:pPr>
+              <w:pStyle w:val="Normal"/>
+              <w:widowControl w:val="false"/>
+              <w:rPr/>
+            </w:pPr>
+            <w:r>
+              <w:rPr/>
+              <w:t>{{ question.value | date("dd.MM.YYYY") }}</w:t>
+            </w:r>
+          </w:p>
+          <w:p>
+            <w:pPr>
+              <w:pStyle w:val="Normal"/>
+              <w:widowControl w:val="false"/>
+              <w:rPr/>
+            </w:pPr>
+            <w:r>
+              <w:rPr/>
+              <w:t>{%p elif question.type == "FileQuestion" %}</w:t>
+            </w:r>
+          </w:p>
+          <w:p>
+            <w:pPr>
+              <w:pStyle w:val="Normal"/>
+              <w:widowControl w:val="false"/>
+              <w:rPr/>
+            </w:pPr>
+            <w:r>
+              <w:rPr/>
+              <w:t>{{ question.value | emptystring }}</w:t>
+            </w:r>
+          </w:p>
+          <w:p>
+            <w:pPr>
+              <w:pStyle w:val="Normal"/>
+              <w:widowControl w:val="false"/>
+              <w:rPr/>
+            </w:pPr>
+            <w:r>
+              <w:rPr/>
+              <w:t>{%p elif question.type == "TableQuestion" %}</w:t>
+            </w:r>
+          </w:p>
+          <w:p>
+            <w:pPr>
+              <w:pStyle w:val="Normal"/>
+              <w:widowControl w:val="false"/>
+              <w:rPr/>
+            </w:pPr>
+            <w:r>
+              <w:rPr/>
+              <w:t>{%p if question.rows != None %}</w:t>
+            </w:r>
+          </w:p>
+          <w:p>
+            <w:pPr>
+              <w:pStyle w:val="Normal"/>
+              <w:widowControl w:val="false"/>
+              <w:rPr/>
+            </w:pPr>
+            <w:r>
+              <w:rPr/>
+              <w:t>{%p for row in question.rows %}</w:t>
             </w:r>
           </w:p>
           <w:tbl>
@@ -2213,7 +2248,7 @@
     </w:tbl>
     <w:p>
       <w:pPr>
-        <w:pStyle w:val="BodyText"/>
+        <w:pStyle w:val="TextBody"/>
         <w:rPr/>
       </w:pPr>
       <w:r>
@@ -2534,7 +2569,7 @@
     </w:r>
     <w:r>
       <w:rPr/>
-      <w:t>4</w:t>
+      <w:t>3</w:t>
     </w:r>
     <w:r>
       <w:rPr/>
@@ -2562,7 +2597,7 @@
     </w:r>
     <w:r>
       <w:rPr/>
-      <w:t>4</w:t>
+      <w:t>3</w:t>
     </w:r>
     <w:r>
       <w:rPr/>
@@ -2600,7 +2635,7 @@
     </w:r>
     <w:r>
       <w:rPr/>
-      <w:t>4</w:t>
+      <w:t>3</w:t>
     </w:r>
     <w:r>
       <w:rPr/>
@@ -2628,7 +2663,7 @@
     </w:r>
     <w:r>
       <w:rPr/>
-      <w:t>4</w:t>
+      <w:t>3</w:t>
     </w:r>
     <w:r>
       <w:rPr/>
@@ -2672,7 +2707,7 @@
       <mc:AlternateContent>
         <mc:Choice Requires="wps">
           <w:drawing>
-            <wp:anchor behindDoc="1" distT="0" distB="0" distL="0" distR="0" simplePos="0" locked="0" layoutInCell="1" allowOverlap="1" relativeHeight="15">
+            <wp:anchor behindDoc="1" distT="0" distB="0" distL="0" distR="0" simplePos="0" locked="0" layoutInCell="0" allowOverlap="1" relativeHeight="15">
               <wp:simplePos x="0" y="0"/>
               <wp:positionH relativeFrom="column">
                 <wp:posOffset>0</wp:posOffset>
@@ -2712,7 +2747,7 @@
                         <w:p>
                           <w:pPr>
                             <w:pStyle w:val="FrameContents"/>
-                            <w:overflowPunct w:val="true"/>
+                            <w:overflowPunct w:val="false"/>
                             <w:jc w:val="left"/>
                             <w:rPr>
                               <w:sz w:val="12"/>
@@ -2749,7 +2784,7 @@
                   <w:p>
                     <w:pPr>
                       <w:pStyle w:val="FrameContents"/>
-                      <w:overflowPunct w:val="true"/>
+                      <w:overflowPunct w:val="false"/>
                       <w:jc w:val="left"/>
                       <w:rPr>
                         <w:sz w:val="12"/>
@@ -2773,7 +2808,7 @@
         </mc:Fallback>
       </mc:AlternateContent>
       <w:drawing>
-        <wp:anchor behindDoc="0" distT="0" distB="0" distL="0" distR="0" simplePos="0" locked="0" layoutInCell="0" allowOverlap="1" relativeHeight="21">
+        <wp:anchor behindDoc="1" distT="0" distB="0" distL="0" distR="0" simplePos="0" locked="0" layoutInCell="0" allowOverlap="1" relativeHeight="19">
           <wp:simplePos x="0" y="0"/>
           <wp:positionH relativeFrom="column">
             <wp:align>right</wp:align>
@@ -2784,7 +2819,7 @@
           <wp:extent cx="309880" cy="289560"/>
           <wp:effectExtent l="0" t="0" r="0" b="0"/>
           <wp:wrapSquare wrapText="largest"/>
-          <wp:docPr id="10" name="Image1" descr=""/>
+          <wp:docPr id="11" name="Image1" descr=""/>
           <wp:cNvGraphicFramePr>
             <a:graphicFrameLocks xmlns:a="http://schemas.openxmlformats.org/drawingml/2006/main" noChangeAspect="1"/>
           </wp:cNvGraphicFramePr>
@@ -2792,14 +2827,14 @@
             <a:graphicData uri="http://schemas.openxmlformats.org/drawingml/2006/picture">
               <pic:pic xmlns:pic="http://schemas.openxmlformats.org/drawingml/2006/picture">
                 <pic:nvPicPr>
-                  <pic:cNvPr id="10" name="Image1" descr=""/>
+                  <pic:cNvPr id="11" name="Image1" descr=""/>
                   <pic:cNvPicPr>
                     <a:picLocks noChangeAspect="1" noChangeArrowheads="1"/>
                   </pic:cNvPicPr>
                 </pic:nvPicPr>
                 <pic:blipFill>
                   <a:blip r:embed="rId1"/>
-                  <a:srcRect l="0" t="0" r="90047" b="0"/>
+                  <a:srcRect l="0" t="0" r="90035" b="0"/>
                   <a:stretch>
                     <a:fillRect/>
                   </a:stretch>
@@ -2838,7 +2873,7 @@
       <mc:AlternateContent>
         <mc:Choice Requires="wps">
           <w:drawing>
-            <wp:anchor behindDoc="1" distT="0" distB="0" distL="0" distR="0" simplePos="0" locked="0" layoutInCell="1" allowOverlap="1" relativeHeight="15">
+            <wp:anchor behindDoc="1" distT="0" distB="0" distL="0" distR="0" simplePos="0" locked="0" layoutInCell="0" allowOverlap="1" relativeHeight="15">
               <wp:simplePos x="0" y="0"/>
               <wp:positionH relativeFrom="column">
                 <wp:posOffset>0</wp:posOffset>
@@ -2849,7 +2884,7 @@
               <wp:extent cx="1800225" cy="431800"/>
               <wp:effectExtent l="0" t="0" r="0" b="0"/>
               <wp:wrapNone/>
-              <wp:docPr id="11" name="Text Frame 1"/>
+              <wp:docPr id="12" name="Text Frame 1"/>
               <a:graphic xmlns:a="http://schemas.openxmlformats.org/drawingml/2006/main">
                 <a:graphicData uri="http://schemas.microsoft.com/office/word/2010/wordprocessingShape">
                   <wps:wsp>
@@ -2878,7 +2913,7 @@
                         <w:p>
                           <w:pPr>
                             <w:pStyle w:val="FrameContents"/>
-                            <w:overflowPunct w:val="true"/>
+                            <w:overflowPunct w:val="false"/>
                             <w:jc w:val="left"/>
                             <w:rPr>
                               <w:sz w:val="12"/>
@@ -2915,7 +2950,7 @@
                   <w:p>
                     <w:pPr>
                       <w:pStyle w:val="FrameContents"/>
-                      <w:overflowPunct w:val="true"/>
+                      <w:overflowPunct w:val="false"/>
                       <w:jc w:val="left"/>
                       <w:rPr>
                         <w:sz w:val="12"/>
@@ -2939,7 +2974,7 @@
         </mc:Fallback>
       </mc:AlternateContent>
       <w:drawing>
-        <wp:anchor behindDoc="0" distT="0" distB="0" distL="0" distR="0" simplePos="0" locked="0" layoutInCell="0" allowOverlap="1" relativeHeight="21">
+        <wp:anchor behindDoc="1" distT="0" distB="0" distL="0" distR="0" simplePos="0" locked="0" layoutInCell="0" allowOverlap="1" relativeHeight="19">
           <wp:simplePos x="0" y="0"/>
           <wp:positionH relativeFrom="column">
             <wp:align>right</wp:align>
@@ -2950,7 +2985,7 @@
           <wp:extent cx="309880" cy="289560"/>
           <wp:effectExtent l="0" t="0" r="0" b="0"/>
           <wp:wrapSquare wrapText="largest"/>
-          <wp:docPr id="12" name="Image1" descr=""/>
+          <wp:docPr id="14" name="Image1" descr=""/>
           <wp:cNvGraphicFramePr>
             <a:graphicFrameLocks xmlns:a="http://schemas.openxmlformats.org/drawingml/2006/main" noChangeAspect="1"/>
           </wp:cNvGraphicFramePr>
@@ -2958,14 +2993,14 @@
             <a:graphicData uri="http://schemas.openxmlformats.org/drawingml/2006/picture">
               <pic:pic xmlns:pic="http://schemas.openxmlformats.org/drawingml/2006/picture">
                 <pic:nvPicPr>
-                  <pic:cNvPr id="12" name="Image1" descr=""/>
+                  <pic:cNvPr id="14" name="Image1" descr=""/>
                   <pic:cNvPicPr>
                     <a:picLocks noChangeAspect="1" noChangeArrowheads="1"/>
                   </pic:cNvPicPr>
                 </pic:nvPicPr>
                 <pic:blipFill>
                   <a:blip r:embed="rId1"/>
-                  <a:srcRect l="0" t="0" r="90047" b="0"/>
+                  <a:srcRect l="0" t="0" r="90035" b="0"/>
                   <a:stretch>
                     <a:fillRect/>
                   </a:stretch>
@@ -3811,7 +3846,7 @@
   <w:style w:type="paragraph" w:styleId="Heading1">
     <w:name w:val="Heading 1"/>
     <w:basedOn w:val="Heading"/>
-    <w:next w:val="BodyText"/>
+    <w:next w:val="TextBody"/>
     <w:qFormat/>
     <w:pPr>
       <w:numPr>
@@ -3831,7 +3866,7 @@
   <w:style w:type="paragraph" w:styleId="Heading2">
     <w:name w:val="Heading 2"/>
     <w:basedOn w:val="Heading"/>
-    <w:next w:val="BodyText"/>
+    <w:next w:val="TextBody"/>
     <w:qFormat/>
     <w:pPr>
       <w:numPr>
@@ -3860,7 +3895,7 @@
       </w:numPr>
       <w:suppressAutoHyphens w:val="true"/>
       <w:spacing w:before="0" w:after="0"/>
-      <w:ind w:hanging="0" w:left="0" w:right="0"/>
+      <w:ind w:left="0" w:right="0" w:hanging="0"/>
       <w:outlineLvl w:val="2"/>
     </w:pPr>
     <w:rPr>
@@ -3872,7 +3907,7 @@
   <w:style w:type="paragraph" w:styleId="Heading4">
     <w:name w:val="Heading 4"/>
     <w:basedOn w:val="Heading"/>
-    <w:next w:val="BodyText"/>
+    <w:next w:val="TextBody"/>
     <w:qFormat/>
     <w:pPr>
       <w:numPr>
@@ -3894,7 +3929,7 @@
   <w:style w:type="paragraph" w:styleId="Heading">
     <w:name w:val="Heading"/>
     <w:basedOn w:val="Normal"/>
-    <w:next w:val="BodyText"/>
+    <w:next w:val="TextBody"/>
     <w:qFormat/>
     <w:pPr>
       <w:keepNext w:val="true"/>
@@ -3907,7 +3942,7 @@
       <w:szCs w:val="28"/>
     </w:rPr>
   </w:style>
-  <w:style w:type="paragraph" w:styleId="BodyText">
+  <w:style w:type="paragraph" w:styleId="TextBody">
     <w:name w:val="Body Text"/>
     <w:basedOn w:val="Normal"/>
     <w:pPr>
@@ -3917,7 +3952,7 @@
   </w:style>
   <w:style w:type="paragraph" w:styleId="List">
     <w:name w:val="List"/>
-    <w:basedOn w:val="BodyText"/>
+    <w:basedOn w:val="TextBody"/>
     <w:pPr/>
     <w:rPr>
       <w:rFonts w:cs="Lohit Devanagari"/>
@@ -3955,7 +3990,7 @@
     <w:basedOn w:val="Normal"/>
     <w:qFormat/>
     <w:pPr>
-      <w:ind w:hanging="0" w:left="567"/>
+      <w:ind w:left="567" w:hanging="0"/>
     </w:pPr>
     <w:rPr/>
   </w:style>
@@ -3975,11 +4010,11 @@
     <w:qFormat/>
     <w:pPr>
       <w:spacing w:before="0" w:after="283"/>
-      <w:ind w:hanging="0" w:left="567" w:right="567"/>
+      <w:ind w:left="567" w:right="567" w:hanging="0"/>
     </w:pPr>
     <w:rPr/>
   </w:style>
-  <w:style w:type="paragraph" w:styleId="EnvelopeReturn">
+  <w:style w:type="paragraph" w:styleId="Sender">
     <w:name w:val="Envelope Return"/>
     <w:basedOn w:val="Normal"/>
     <w:pPr>
@@ -4001,7 +4036,7 @@
   <w:style w:type="paragraph" w:styleId="Subtitle">
     <w:name w:val="Subtitle"/>
     <w:basedOn w:val="Heading"/>
-    <w:next w:val="BodyText"/>
+    <w:next w:val="TextBody"/>
     <w:qFormat/>
     <w:pPr>
       <w:spacing w:before="0" w:after="720"/>
@@ -4018,7 +4053,7 @@
   <w:style w:type="paragraph" w:styleId="Title">
     <w:name w:val="Title"/>
     <w:basedOn w:val="Heading"/>
-    <w:next w:val="BodyText"/>
+    <w:next w:val="TextBody"/>
     <w:qFormat/>
     <w:pPr>
       <w:spacing w:before="2160" w:after="288"/>

</xml_diff>

<commit_message>
feat(so): resize the municipality logo placeholders
And change the emblem of canton solothurn in the building permit
template.
</commit_message>
<xml_diff>
--- a/document-merge-service/kt_so/templatefiles/form.docx
+++ b/document-merge-service/kt_so/templatefiles/form.docx
@@ -1614,34 +1614,18 @@
             </w:pPr>
             <w:r>
               <w:rPr/>
-              <w:t xml:space="preserve">{%p if </w:t>
-            </w:r>
-            <w:r>
-              <w:rPr/>
-              <w:t>question</w:t>
-            </w:r>
-            <w:r>
-              <w:rPr/>
-              <w:t>.type in ["TextQuestion", "TextareaQuestion", "IntegerQuestion", "FloatQuestion", "FileQuestion"] %}</w:t>
-            </w:r>
-          </w:p>
-          <w:p>
-            <w:pPr>
-              <w:pStyle w:val="Normal"/>
-              <w:widowControl w:val="false"/>
-              <w:rPr/>
-            </w:pPr>
-            <w:r>
-              <w:rPr/>
-              <w:t xml:space="preserve">{{ </w:t>
-            </w:r>
-            <w:r>
-              <w:rPr/>
-              <w:t>question</w:t>
-            </w:r>
-            <w:r>
-              <w:rPr/>
-              <w:t>.value | emptystring}}</w:t>
+              <w:t>{%p if question.type in ["TextQuestion", "TextareaQuestion", "IntegerQuestion", "FloatQuestion", "FileQuestion"] %}</w:t>
+            </w:r>
+          </w:p>
+          <w:p>
+            <w:pPr>
+              <w:pStyle w:val="Normal"/>
+              <w:widowControl w:val="false"/>
+              <w:rPr/>
+            </w:pPr>
+            <w:r>
+              <w:rPr/>
+              <w:t>{{ question.value | emptystring}}</w:t>
             </w:r>
           </w:p>
           <w:p>
@@ -2760,7 +2744,61 @@
                               <w:sz w:val="12"/>
                               <w:szCs w:val="12"/>
                             </w:rPr>
-                            <w:t>{% if municipality_logo %}{{ "municipality_logo" | image(45, 12, True) }}{% endif %}</w:t>
+                            <w:t>{% if municipality_logo %}</w:t>
+                          </w:r>
+                        </w:p>
+                        <w:p>
+                          <w:pPr>
+                            <w:pStyle w:val="FrameContents"/>
+                            <w:overflowPunct w:val="false"/>
+                            <w:jc w:val="left"/>
+                            <w:rPr>
+                              <w:sz w:val="12"/>
+                              <w:szCs w:val="12"/>
+                            </w:rPr>
+                          </w:pPr>
+                          <w:r>
+                            <w:rPr>
+                              <w:color w:val="000000"/>
+                              <w:sz w:val="12"/>
+                              <w:szCs w:val="12"/>
+                            </w:rPr>
+                            <w:t>{{ "</w:t>
+                          </w:r>
+                          <w:r>
+                            <w:rPr>
+                              <w:color w:val="000000"/>
+                              <w:sz w:val="12"/>
+                              <w:szCs w:val="12"/>
+                            </w:rPr>
+                            <w:t>municipality_logo</w:t>
+                          </w:r>
+                          <w:r>
+                            <w:rPr>
+                              <w:color w:val="000000"/>
+                              <w:sz w:val="12"/>
+                              <w:szCs w:val="12"/>
+                            </w:rPr>
+                            <w:t>" |image(None, None) }}</w:t>
+                          </w:r>
+                        </w:p>
+                        <w:p>
+                          <w:pPr>
+                            <w:pStyle w:val="FrameContents"/>
+                            <w:overflowPunct w:val="false"/>
+                            <w:jc w:val="left"/>
+                            <w:rPr>
+                              <w:sz w:val="12"/>
+                              <w:szCs w:val="12"/>
+                            </w:rPr>
+                          </w:pPr>
+                          <w:r>
+                            <w:rPr>
+                              <w:color w:val="000000"/>
+                              <w:sz w:val="12"/>
+                              <w:szCs w:val="12"/>
+                            </w:rPr>
+                            <w:t>{% endif %}</w:t>
                           </w:r>
                         </w:p>
                       </w:txbxContent>
@@ -2797,7 +2835,61 @@
                         <w:sz w:val="12"/>
                         <w:szCs w:val="12"/>
                       </w:rPr>
-                      <w:t>{% if municipality_logo %}{{ "municipality_logo" | image(45, 12, True) }}{% endif %}</w:t>
+                      <w:t>{% if municipality_logo %}</w:t>
+                    </w:r>
+                  </w:p>
+                  <w:p>
+                    <w:pPr>
+                      <w:pStyle w:val="FrameContents"/>
+                      <w:overflowPunct w:val="false"/>
+                      <w:jc w:val="left"/>
+                      <w:rPr>
+                        <w:sz w:val="12"/>
+                        <w:szCs w:val="12"/>
+                      </w:rPr>
+                    </w:pPr>
+                    <w:r>
+                      <w:rPr>
+                        <w:color w:val="000000"/>
+                        <w:sz w:val="12"/>
+                        <w:szCs w:val="12"/>
+                      </w:rPr>
+                      <w:t>{{ "</w:t>
+                    </w:r>
+                    <w:r>
+                      <w:rPr>
+                        <w:color w:val="000000"/>
+                        <w:sz w:val="12"/>
+                        <w:szCs w:val="12"/>
+                      </w:rPr>
+                      <w:t>municipality_logo</w:t>
+                    </w:r>
+                    <w:r>
+                      <w:rPr>
+                        <w:color w:val="000000"/>
+                        <w:sz w:val="12"/>
+                        <w:szCs w:val="12"/>
+                      </w:rPr>
+                      <w:t>" |image(None, None) }}</w:t>
+                    </w:r>
+                  </w:p>
+                  <w:p>
+                    <w:pPr>
+                      <w:pStyle w:val="FrameContents"/>
+                      <w:overflowPunct w:val="false"/>
+                      <w:jc w:val="left"/>
+                      <w:rPr>
+                        <w:sz w:val="12"/>
+                        <w:szCs w:val="12"/>
+                      </w:rPr>
+                    </w:pPr>
+                    <w:r>
+                      <w:rPr>
+                        <w:color w:val="000000"/>
+                        <w:sz w:val="12"/>
+                        <w:szCs w:val="12"/>
+                      </w:rPr>
+                      <w:t>{% endif %}</w:t>
                     </w:r>
                   </w:p>
                 </w:txbxContent>
@@ -2808,18 +2900,18 @@
         </mc:Fallback>
       </mc:AlternateContent>
       <w:drawing>
-        <wp:anchor behindDoc="1" distT="0" distB="0" distL="0" distR="0" simplePos="0" locked="0" layoutInCell="0" allowOverlap="1" relativeHeight="19">
+        <wp:anchor behindDoc="1" distT="0" distB="0" distL="0" distR="0" simplePos="0" locked="0" layoutInCell="0" allowOverlap="1" relativeHeight="18">
           <wp:simplePos x="0" y="0"/>
           <wp:positionH relativeFrom="column">
-            <wp:align>right</wp:align>
+            <wp:posOffset>5879465</wp:posOffset>
           </wp:positionH>
-          <wp:positionV relativeFrom="line">
-            <wp:align>center</wp:align>
+          <wp:positionV relativeFrom="paragraph">
+            <wp:posOffset>-147955</wp:posOffset>
           </wp:positionV>
-          <wp:extent cx="309880" cy="289560"/>
+          <wp:extent cx="240665" cy="292735"/>
           <wp:effectExtent l="0" t="0" r="0" b="0"/>
           <wp:wrapSquare wrapText="largest"/>
-          <wp:docPr id="11" name="Image1" descr=""/>
+          <wp:docPr id="11" name="Image2" descr=""/>
           <wp:cNvGraphicFramePr>
             <a:graphicFrameLocks xmlns:a="http://schemas.openxmlformats.org/drawingml/2006/main" noChangeAspect="1"/>
           </wp:cNvGraphicFramePr>
@@ -2827,14 +2919,13 @@
             <a:graphicData uri="http://schemas.openxmlformats.org/drawingml/2006/picture">
               <pic:pic xmlns:pic="http://schemas.openxmlformats.org/drawingml/2006/picture">
                 <pic:nvPicPr>
-                  <pic:cNvPr id="11" name="Image1" descr=""/>
+                  <pic:cNvPr id="11" name="Image2" descr=""/>
                   <pic:cNvPicPr>
                     <a:picLocks noChangeAspect="1" noChangeArrowheads="1"/>
                   </pic:cNvPicPr>
                 </pic:nvPicPr>
                 <pic:blipFill>
                   <a:blip r:embed="rId1"/>
-                  <a:srcRect l="0" t="0" r="90035" b="0"/>
                   <a:stretch>
                     <a:fillRect/>
                   </a:stretch>
@@ -2842,7 +2933,7 @@
                 <pic:spPr bwMode="auto">
                   <a:xfrm>
                     <a:off x="0" y="0"/>
-                    <a:ext cx="309880" cy="289560"/>
+                    <a:ext cx="240665" cy="292735"/>
                   </a:xfrm>
                   <a:prstGeom prst="rect">
                     <a:avLst/>
@@ -2926,7 +3017,61 @@
                               <w:sz w:val="12"/>
                               <w:szCs w:val="12"/>
                             </w:rPr>
-                            <w:t>{% if municipality_logo %}{{ "municipality_logo" | image(45, 12, True) }}{% endif %}</w:t>
+                            <w:t>{% if municipality_logo %}</w:t>
+                          </w:r>
+                        </w:p>
+                        <w:p>
+                          <w:pPr>
+                            <w:pStyle w:val="FrameContents"/>
+                            <w:overflowPunct w:val="false"/>
+                            <w:jc w:val="left"/>
+                            <w:rPr>
+                              <w:sz w:val="12"/>
+                              <w:szCs w:val="12"/>
+                            </w:rPr>
+                          </w:pPr>
+                          <w:r>
+                            <w:rPr>
+                              <w:color w:val="000000"/>
+                              <w:sz w:val="12"/>
+                              <w:szCs w:val="12"/>
+                            </w:rPr>
+                            <w:t>{{ "</w:t>
+                          </w:r>
+                          <w:r>
+                            <w:rPr>
+                              <w:color w:val="000000"/>
+                              <w:sz w:val="12"/>
+                              <w:szCs w:val="12"/>
+                            </w:rPr>
+                            <w:t>municipality_logo</w:t>
+                          </w:r>
+                          <w:r>
+                            <w:rPr>
+                              <w:color w:val="000000"/>
+                              <w:sz w:val="12"/>
+                              <w:szCs w:val="12"/>
+                            </w:rPr>
+                            <w:t>" |image(None, None) }}</w:t>
+                          </w:r>
+                        </w:p>
+                        <w:p>
+                          <w:pPr>
+                            <w:pStyle w:val="FrameContents"/>
+                            <w:overflowPunct w:val="false"/>
+                            <w:jc w:val="left"/>
+                            <w:rPr>
+                              <w:sz w:val="12"/>
+                              <w:szCs w:val="12"/>
+                            </w:rPr>
+                          </w:pPr>
+                          <w:r>
+                            <w:rPr>
+                              <w:color w:val="000000"/>
+                              <w:sz w:val="12"/>
+                              <w:szCs w:val="12"/>
+                            </w:rPr>
+                            <w:t>{% endif %}</w:t>
                           </w:r>
                         </w:p>
                       </w:txbxContent>
@@ -2963,7 +3108,61 @@
                         <w:sz w:val="12"/>
                         <w:szCs w:val="12"/>
                       </w:rPr>
-                      <w:t>{% if municipality_logo %}{{ "municipality_logo" | image(45, 12, True) }}{% endif %}</w:t>
+                      <w:t>{% if municipality_logo %}</w:t>
+                    </w:r>
+                  </w:p>
+                  <w:p>
+                    <w:pPr>
+                      <w:pStyle w:val="FrameContents"/>
+                      <w:overflowPunct w:val="false"/>
+                      <w:jc w:val="left"/>
+                      <w:rPr>
+                        <w:sz w:val="12"/>
+                        <w:szCs w:val="12"/>
+                      </w:rPr>
+                    </w:pPr>
+                    <w:r>
+                      <w:rPr>
+                        <w:color w:val="000000"/>
+                        <w:sz w:val="12"/>
+                        <w:szCs w:val="12"/>
+                      </w:rPr>
+                      <w:t>{{ "</w:t>
+                    </w:r>
+                    <w:r>
+                      <w:rPr>
+                        <w:color w:val="000000"/>
+                        <w:sz w:val="12"/>
+                        <w:szCs w:val="12"/>
+                      </w:rPr>
+                      <w:t>municipality_logo</w:t>
+                    </w:r>
+                    <w:r>
+                      <w:rPr>
+                        <w:color w:val="000000"/>
+                        <w:sz w:val="12"/>
+                        <w:szCs w:val="12"/>
+                      </w:rPr>
+                      <w:t>" |image(None, None) }}</w:t>
+                    </w:r>
+                  </w:p>
+                  <w:p>
+                    <w:pPr>
+                      <w:pStyle w:val="FrameContents"/>
+                      <w:overflowPunct w:val="false"/>
+                      <w:jc w:val="left"/>
+                      <w:rPr>
+                        <w:sz w:val="12"/>
+                        <w:szCs w:val="12"/>
+                      </w:rPr>
+                    </w:pPr>
+                    <w:r>
+                      <w:rPr>
+                        <w:color w:val="000000"/>
+                        <w:sz w:val="12"/>
+                        <w:szCs w:val="12"/>
+                      </w:rPr>
+                      <w:t>{% endif %}</w:t>
                     </w:r>
                   </w:p>
                 </w:txbxContent>
@@ -2974,18 +3173,18 @@
         </mc:Fallback>
       </mc:AlternateContent>
       <w:drawing>
-        <wp:anchor behindDoc="1" distT="0" distB="0" distL="0" distR="0" simplePos="0" locked="0" layoutInCell="0" allowOverlap="1" relativeHeight="19">
+        <wp:anchor behindDoc="1" distT="0" distB="0" distL="0" distR="0" simplePos="0" locked="0" layoutInCell="0" allowOverlap="1" relativeHeight="18">
           <wp:simplePos x="0" y="0"/>
           <wp:positionH relativeFrom="column">
-            <wp:align>right</wp:align>
+            <wp:posOffset>5879465</wp:posOffset>
           </wp:positionH>
-          <wp:positionV relativeFrom="line">
-            <wp:align>center</wp:align>
+          <wp:positionV relativeFrom="paragraph">
+            <wp:posOffset>-147955</wp:posOffset>
           </wp:positionV>
-          <wp:extent cx="309880" cy="289560"/>
+          <wp:extent cx="240665" cy="292735"/>
           <wp:effectExtent l="0" t="0" r="0" b="0"/>
           <wp:wrapSquare wrapText="largest"/>
-          <wp:docPr id="14" name="Image1" descr=""/>
+          <wp:docPr id="14" name="Image2" descr=""/>
           <wp:cNvGraphicFramePr>
             <a:graphicFrameLocks xmlns:a="http://schemas.openxmlformats.org/drawingml/2006/main" noChangeAspect="1"/>
           </wp:cNvGraphicFramePr>
@@ -2993,14 +3192,13 @@
             <a:graphicData uri="http://schemas.openxmlformats.org/drawingml/2006/picture">
               <pic:pic xmlns:pic="http://schemas.openxmlformats.org/drawingml/2006/picture">
                 <pic:nvPicPr>
-                  <pic:cNvPr id="14" name="Image1" descr=""/>
+                  <pic:cNvPr id="14" name="Image2" descr=""/>
                   <pic:cNvPicPr>
                     <a:picLocks noChangeAspect="1" noChangeArrowheads="1"/>
                   </pic:cNvPicPr>
                 </pic:nvPicPr>
                 <pic:blipFill>
                   <a:blip r:embed="rId1"/>
-                  <a:srcRect l="0" t="0" r="90035" b="0"/>
                   <a:stretch>
                     <a:fillRect/>
                   </a:stretch>
@@ -3008,7 +3206,7 @@
                 <pic:spPr bwMode="auto">
                   <a:xfrm>
                     <a:off x="0" y="0"/>
-                    <a:ext cx="309880" cy="289560"/>
+                    <a:ext cx="240665" cy="292735"/>
                   </a:xfrm>
                   <a:prstGeom prst="rect">
                     <a:avLst/>

</xml_diff>

<commit_message>
fix(so): fix logo layouts in system templates
</commit_message>
<xml_diff>
--- a/document-merge-service/kt_so/templatefiles/form.docx
+++ b/document-merge-service/kt_so/templatefiles/form.docx
@@ -62,7 +62,6 @@
               </w:numPr>
               <w:rPr>
                 <w:b w:val="false"/>
-                <w:b w:val="false"/>
                 <w:bCs w:val="false"/>
                 <w:i w:val="false"/>
                 <w:i w:val="false"/>
@@ -96,7 +95,6 @@
               </w:numPr>
               <w:rPr>
                 <w:b w:val="false"/>
-                <w:b w:val="false"/>
                 <w:bCs w:val="false"/>
                 <w:i w:val="false"/>
                 <w:i w:val="false"/>
@@ -125,7 +123,6 @@
               <w:widowControl w:val="false"/>
               <w:rPr>
                 <w:rFonts w:ascii="Liberation Sans" w:hAnsi="Liberation Sans" w:eastAsia="Noto Sans CJK SC Regular" w:cs="Arial"/>
-                <w:b w:val="false"/>
                 <w:b w:val="false"/>
                 <w:bCs w:val="false"/>
                 <w:color w:val="auto"/>
@@ -157,7 +154,6 @@
               <w:rPr>
                 <w:rFonts w:ascii="Liberation Sans" w:hAnsi="Liberation Sans" w:eastAsia="Noto Sans CJK SC Regular" w:cs="Arial"/>
                 <w:b w:val="false"/>
-                <w:b w:val="false"/>
                 <w:bCs w:val="false"/>
                 <w:color w:val="auto"/>
                 <w:kern w:val="2"/>
@@ -189,7 +185,6 @@
                 <w:numId w:val="4"/>
               </w:numPr>
               <w:rPr>
-                <w:b w:val="false"/>
                 <w:b w:val="false"/>
                 <w:bCs w:val="false"/>
                 <w:i w:val="false"/>
@@ -225,7 +220,6 @@
               <w:rPr>
                 <w:rFonts w:ascii="Liberation Sans" w:hAnsi="Liberation Sans" w:eastAsia="Noto Sans CJK SC Regular" w:cs="Arial"/>
                 <w:b/>
-                <w:b/>
                 <w:bCs/>
                 <w:color w:val="auto"/>
                 <w:kern w:val="2"/>
@@ -257,7 +251,6 @@
                 <w:numId w:val="4"/>
               </w:numPr>
               <w:rPr>
-                <w:b w:val="false"/>
                 <w:b w:val="false"/>
                 <w:bCs w:val="false"/>
               </w:rPr>
@@ -302,7 +295,6 @@
               <w:rPr>
                 <w:rFonts w:ascii="Liberation Sans" w:hAnsi="Liberation Sans" w:eastAsia="Noto Sans CJK SC Regular" w:cs="Arial"/>
                 <w:b w:val="false"/>
-                <w:b w:val="false"/>
                 <w:bCs w:val="false"/>
                 <w:color w:val="auto"/>
                 <w:kern w:val="2"/>
@@ -334,7 +326,6 @@
                 <w:numId w:val="4"/>
               </w:numPr>
               <w:rPr>
-                <w:b w:val="false"/>
                 <w:b w:val="false"/>
                 <w:bCs w:val="false"/>
                 <w:i w:val="false"/>
@@ -370,7 +361,6 @@
               <w:rPr>
                 <w:rFonts w:ascii="Liberation Sans" w:hAnsi="Liberation Sans" w:eastAsia="Noto Sans CJK SC Regular" w:cs="Arial"/>
                 <w:b/>
-                <w:b/>
                 <w:bCs/>
                 <w:color w:val="auto"/>
                 <w:kern w:val="2"/>
@@ -403,7 +393,6 @@
               </w:numPr>
               <w:rPr>
                 <w:rFonts w:ascii="Liberation Sans" w:hAnsi="Liberation Sans" w:eastAsia="Noto Sans CJK SC Regular" w:cs="Arial"/>
-                <w:b w:val="false"/>
                 <w:b w:val="false"/>
                 <w:bCs w:val="false"/>
                 <w:color w:val="auto"/>
@@ -441,7 +430,6 @@
               <w:rPr>
                 <w:rFonts w:ascii="Liberation Sans" w:hAnsi="Liberation Sans" w:eastAsia="Noto Sans CJK SC Regular" w:cs="Arial"/>
                 <w:b w:val="false"/>
-                <w:b w:val="false"/>
                 <w:bCs w:val="false"/>
                 <w:color w:val="auto"/>
                 <w:kern w:val="2"/>
@@ -465,7 +453,6 @@
               </w:numPr>
               <w:rPr>
                 <w:rFonts w:ascii="Liberation Sans" w:hAnsi="Liberation Sans" w:eastAsia="Noto Sans CJK SC Regular" w:cs="Arial"/>
-                <w:b w:val="false"/>
                 <w:b w:val="false"/>
                 <w:bCs w:val="false"/>
                 <w:color w:val="auto"/>
@@ -499,7 +486,6 @@
               </w:numPr>
               <w:rPr>
                 <w:rFonts w:ascii="Liberation Sans" w:hAnsi="Liberation Sans" w:eastAsia="Noto Sans CJK SC Regular" w:cs="Arial"/>
-                <w:b/>
                 <w:b/>
                 <w:bCs/>
                 <w:color w:val="auto"/>
@@ -535,7 +521,6 @@
               <w:rPr>
                 <w:rFonts w:ascii="Liberation Sans" w:hAnsi="Liberation Sans" w:eastAsia="Noto Sans CJK SC Regular" w:cs="Arial"/>
                 <w:b/>
-                <w:b/>
                 <w:bCs/>
                 <w:color w:val="auto"/>
                 <w:kern w:val="2"/>
@@ -569,7 +554,6 @@
               <w:rPr>
                 <w:rFonts w:ascii="Liberation Sans" w:hAnsi="Liberation Sans" w:eastAsia="Noto Sans CJK SC Regular" w:cs="Arial"/>
                 <w:b w:val="false"/>
-                <w:b w:val="false"/>
                 <w:bCs w:val="false"/>
                 <w:color w:val="auto"/>
                 <w:kern w:val="2"/>
@@ -593,7 +577,6 @@
               </w:numPr>
               <w:rPr>
                 <w:rFonts w:ascii="Liberation Sans" w:hAnsi="Liberation Sans" w:eastAsia="Noto Sans CJK SC Regular" w:cs="Arial"/>
-                <w:b w:val="false"/>
                 <w:b w:val="false"/>
                 <w:bCs w:val="false"/>
                 <w:color w:val="auto"/>
@@ -629,7 +612,6 @@
               <w:rPr>
                 <w:rFonts w:ascii="Liberation Sans" w:hAnsi="Liberation Sans" w:eastAsia="Noto Sans CJK SC Regular" w:cs="Arial"/>
                 <w:b w:val="false"/>
-                <w:b w:val="false"/>
                 <w:bCs w:val="false"/>
                 <w:color w:val="auto"/>
                 <w:kern w:val="2"/>
@@ -653,7 +635,6 @@
               </w:numPr>
               <w:rPr>
                 <w:rFonts w:ascii="Liberation Sans" w:hAnsi="Liberation Sans" w:eastAsia="Noto Sans CJK SC Regular" w:cs="Arial"/>
-                <w:b w:val="false"/>
                 <w:b w:val="false"/>
                 <w:bCs w:val="false"/>
                 <w:color w:val="auto"/>
@@ -720,7 +701,7 @@
         <w:pStyle w:val="Normal"/>
         <w:rPr>
           <w:rFonts w:ascii="Arial" w:hAnsi="Arial" w:cs="Arial"/>
-          <w:color w:val="4F81BD" w:themeColor="accent1"/>
+          <w:color w:themeColor="accent1" w:val="4F81BD"/>
           <w:sz w:val="18"/>
           <w:szCs w:val="18"/>
           <w:lang w:val="fr-CH"/>
@@ -736,7 +717,7 @@
         <w:pStyle w:val="Normal"/>
         <w:rPr>
           <w:rFonts w:ascii="Arial" w:hAnsi="Arial" w:cs="Arial"/>
-          <w:color w:val="4F81BD" w:themeColor="accent1"/>
+          <w:color w:themeColor="accent1" w:val="4F81BD"/>
           <w:sz w:val="18"/>
           <w:szCs w:val="18"/>
           <w:lang w:val="fr-CH"/>
@@ -1544,7 +1525,7 @@
               <w:widowControl w:val="false"/>
               <w:rPr>
                 <w:rFonts w:ascii="Liberation Sans" w:hAnsi="Liberation Sans" w:eastAsia="Noto Sans CJK SC Regular" w:cs="Arial"/>
-                <w:color w:val="4F81BD" w:themeColor="accent1"/>
+                <w:color w:themeColor="accent1" w:val="4F81BD"/>
                 <w:kern w:val="2"/>
                 <w:sz w:val="18"/>
                 <w:szCs w:val="18"/>
@@ -2232,7 +2213,7 @@
     </w:tbl>
     <w:p>
       <w:pPr>
-        <w:pStyle w:val="TextBody"/>
+        <w:pStyle w:val="BodyText"/>
         <w:rPr/>
       </w:pPr>
       <w:r>
@@ -2553,7 +2534,7 @@
     </w:r>
     <w:r>
       <w:rPr/>
-      <w:t>3</w:t>
+      <w:t>4</w:t>
     </w:r>
     <w:r>
       <w:rPr/>
@@ -2581,7 +2562,7 @@
     </w:r>
     <w:r>
       <w:rPr/>
-      <w:t>3</w:t>
+      <w:t>4</w:t>
     </w:r>
     <w:r>
       <w:rPr/>
@@ -2619,7 +2600,7 @@
     </w:r>
     <w:r>
       <w:rPr/>
-      <w:t>3</w:t>
+      <w:t>4</w:t>
     </w:r>
     <w:r>
       <w:rPr/>
@@ -2647,7 +2628,7 @@
     </w:r>
     <w:r>
       <w:rPr/>
-      <w:t>3</w:t>
+      <w:t>4</w:t>
     </w:r>
     <w:r>
       <w:rPr/>
@@ -2691,10 +2672,10 @@
       <mc:AlternateContent>
         <mc:Choice Requires="wps">
           <w:drawing>
-            <wp:anchor behindDoc="1" distT="0" distB="0" distL="0" distR="0" simplePos="0" locked="0" layoutInCell="0" allowOverlap="1" relativeHeight="15">
+            <wp:anchor behindDoc="1" distT="0" distB="0" distL="0" distR="0" simplePos="0" locked="0" layoutInCell="1" allowOverlap="1" relativeHeight="16">
               <wp:simplePos x="0" y="0"/>
               <wp:positionH relativeFrom="column">
-                <wp:posOffset>0</wp:posOffset>
+                <wp:align>right</wp:align>
               </wp:positionH>
               <wp:positionV relativeFrom="paragraph">
                 <wp:posOffset>-291465</wp:posOffset>
@@ -2732,7 +2713,7 @@
                           <w:pPr>
                             <w:pStyle w:val="FrameContents"/>
                             <w:overflowPunct w:val="false"/>
-                            <w:jc w:val="left"/>
+                            <w:jc w:val="right"/>
                             <w:rPr>
                               <w:sz w:val="12"/>
                               <w:szCs w:val="12"/>
@@ -2744,61 +2725,7 @@
                               <w:sz w:val="12"/>
                               <w:szCs w:val="12"/>
                             </w:rPr>
-                            <w:t>{% if municipality_logo %}</w:t>
-                          </w:r>
-                        </w:p>
-                        <w:p>
-                          <w:pPr>
-                            <w:pStyle w:val="FrameContents"/>
-                            <w:overflowPunct w:val="false"/>
-                            <w:jc w:val="left"/>
-                            <w:rPr>
-                              <w:sz w:val="12"/>
-                              <w:szCs w:val="12"/>
-                            </w:rPr>
-                          </w:pPr>
-                          <w:r>
-                            <w:rPr>
-                              <w:color w:val="000000"/>
-                              <w:sz w:val="12"/>
-                              <w:szCs w:val="12"/>
-                            </w:rPr>
-                            <w:t>{{ "</w:t>
-                          </w:r>
-                          <w:r>
-                            <w:rPr>
-                              <w:color w:val="000000"/>
-                              <w:sz w:val="12"/>
-                              <w:szCs w:val="12"/>
-                            </w:rPr>
-                            <w:t>municipality_logo</w:t>
-                          </w:r>
-                          <w:r>
-                            <w:rPr>
-                              <w:color w:val="000000"/>
-                              <w:sz w:val="12"/>
-                              <w:szCs w:val="12"/>
-                            </w:rPr>
-                            <w:t>" |image(None, None) }}</w:t>
-                          </w:r>
-                        </w:p>
-                        <w:p>
-                          <w:pPr>
-                            <w:pStyle w:val="FrameContents"/>
-                            <w:overflowPunct w:val="false"/>
-                            <w:jc w:val="left"/>
-                            <w:rPr>
-                              <w:sz w:val="12"/>
-                              <w:szCs w:val="12"/>
-                            </w:rPr>
-                          </w:pPr>
-                          <w:r>
-                            <w:rPr>
-                              <w:color w:val="000000"/>
-                              <w:sz w:val="12"/>
-                              <w:szCs w:val="12"/>
-                            </w:rPr>
-                            <w:t>{% endif %}</w:t>
+                            <w:t>{% if municipality_logo %}{{ "municipality_logo" | image(45, 12, True) }}{% endif %}</w:t>
                           </w:r>
                         </w:p>
                       </w:txbxContent>
@@ -2814,7 +2741,7 @@
         </mc:Choice>
         <mc:Fallback>
           <w:pict>
-            <v:rect id="shape_0" ID="Text Frame 1" path="m0,0l-2147483645,0l-2147483645,-2147483646l0,-2147483646xe" stroked="f" o:allowincell="f" style="position:absolute;margin-left:0pt;margin-top:-22.95pt;width:141.7pt;height:33.95pt;mso-wrap-style:square;v-text-anchor:bottom">
+            <v:rect id="shape_0" ID="Text Frame 1" path="m0,0l-2147483645,0l-2147483645,-2147483646l0,-2147483646xe" stroked="f" o:allowincell="f" style="position:absolute;margin-left:340.1pt;margin-top:-22.95pt;width:141.7pt;height:33.95pt;mso-wrap-style:square;v-text-anchor:bottom;mso-position-horizontal:right">
               <v:fill o:detectmouseclick="t" on="false"/>
               <v:stroke color="#3465a4" joinstyle="round" endcap="flat"/>
               <v:textbox>
@@ -2823,7 +2750,7 @@
                     <w:pPr>
                       <w:pStyle w:val="FrameContents"/>
                       <w:overflowPunct w:val="false"/>
-                      <w:jc w:val="left"/>
+                      <w:jc w:val="right"/>
                       <w:rPr>
                         <w:sz w:val="12"/>
                         <w:szCs w:val="12"/>
@@ -2835,61 +2762,7 @@
                         <w:sz w:val="12"/>
                         <w:szCs w:val="12"/>
                       </w:rPr>
-                      <w:t>{% if municipality_logo %}</w:t>
-                    </w:r>
-                  </w:p>
-                  <w:p>
-                    <w:pPr>
-                      <w:pStyle w:val="FrameContents"/>
-                      <w:overflowPunct w:val="false"/>
-                      <w:jc w:val="left"/>
-                      <w:rPr>
-                        <w:sz w:val="12"/>
-                        <w:szCs w:val="12"/>
-                      </w:rPr>
-                    </w:pPr>
-                    <w:r>
-                      <w:rPr>
-                        <w:color w:val="000000"/>
-                        <w:sz w:val="12"/>
-                        <w:szCs w:val="12"/>
-                      </w:rPr>
-                      <w:t>{{ "</w:t>
-                    </w:r>
-                    <w:r>
-                      <w:rPr>
-                        <w:color w:val="000000"/>
-                        <w:sz w:val="12"/>
-                        <w:szCs w:val="12"/>
-                      </w:rPr>
-                      <w:t>municipality_logo</w:t>
-                    </w:r>
-                    <w:r>
-                      <w:rPr>
-                        <w:color w:val="000000"/>
-                        <w:sz w:val="12"/>
-                        <w:szCs w:val="12"/>
-                      </w:rPr>
-                      <w:t>" |image(None, None) }}</w:t>
-                    </w:r>
-                  </w:p>
-                  <w:p>
-                    <w:pPr>
-                      <w:pStyle w:val="FrameContents"/>
-                      <w:overflowPunct w:val="false"/>
-                      <w:jc w:val="left"/>
-                      <w:rPr>
-                        <w:sz w:val="12"/>
-                        <w:szCs w:val="12"/>
-                      </w:rPr>
-                    </w:pPr>
-                    <w:r>
-                      <w:rPr>
-                        <w:color w:val="000000"/>
-                        <w:sz w:val="12"/>
-                        <w:szCs w:val="12"/>
-                      </w:rPr>
-                      <w:t>{% endif %}</w:t>
+                      <w:t>{% if municipality_logo %}{{ "municipality_logo" | image(45, 12, True) }}{% endif %}</w:t>
                     </w:r>
                   </w:p>
                 </w:txbxContent>
@@ -2900,18 +2773,18 @@
         </mc:Fallback>
       </mc:AlternateContent>
       <w:drawing>
-        <wp:anchor behindDoc="1" distT="0" distB="0" distL="0" distR="0" simplePos="0" locked="0" layoutInCell="0" allowOverlap="1" relativeHeight="18">
+        <wp:anchor behindDoc="1" distT="0" distB="0" distL="0" distR="0" simplePos="0" locked="0" layoutInCell="0" allowOverlap="1" relativeHeight="22">
           <wp:simplePos x="0" y="0"/>
           <wp:positionH relativeFrom="column">
-            <wp:posOffset>5879465</wp:posOffset>
+            <wp:posOffset>0</wp:posOffset>
           </wp:positionH>
           <wp:positionV relativeFrom="paragraph">
-            <wp:posOffset>-147955</wp:posOffset>
+            <wp:posOffset>-53975</wp:posOffset>
           </wp:positionV>
-          <wp:extent cx="240665" cy="292735"/>
+          <wp:extent cx="1800225" cy="161925"/>
           <wp:effectExtent l="0" t="0" r="0" b="0"/>
           <wp:wrapSquare wrapText="largest"/>
-          <wp:docPr id="11" name="Image2" descr=""/>
+          <wp:docPr id="10" name="Image2" descr=""/>
           <wp:cNvGraphicFramePr>
             <a:graphicFrameLocks xmlns:a="http://schemas.openxmlformats.org/drawingml/2006/main" noChangeAspect="1"/>
           </wp:cNvGraphicFramePr>
@@ -2919,7 +2792,7 @@
             <a:graphicData uri="http://schemas.openxmlformats.org/drawingml/2006/picture">
               <pic:pic xmlns:pic="http://schemas.openxmlformats.org/drawingml/2006/picture">
                 <pic:nvPicPr>
-                  <pic:cNvPr id="11" name="Image2" descr=""/>
+                  <pic:cNvPr id="10" name="Image2" descr=""/>
                   <pic:cNvPicPr>
                     <a:picLocks noChangeAspect="1" noChangeArrowheads="1"/>
                   </pic:cNvPicPr>
@@ -2933,7 +2806,7 @@
                 <pic:spPr bwMode="auto">
                   <a:xfrm>
                     <a:off x="0" y="0"/>
-                    <a:ext cx="240665" cy="292735"/>
+                    <a:ext cx="1800225" cy="161925"/>
                   </a:xfrm>
                   <a:prstGeom prst="rect">
                     <a:avLst/>
@@ -2964,10 +2837,10 @@
       <mc:AlternateContent>
         <mc:Choice Requires="wps">
           <w:drawing>
-            <wp:anchor behindDoc="1" distT="0" distB="0" distL="0" distR="0" simplePos="0" locked="0" layoutInCell="0" allowOverlap="1" relativeHeight="15">
+            <wp:anchor behindDoc="1" distT="0" distB="0" distL="0" distR="0" simplePos="0" locked="0" layoutInCell="1" allowOverlap="1" relativeHeight="16">
               <wp:simplePos x="0" y="0"/>
               <wp:positionH relativeFrom="column">
-                <wp:posOffset>0</wp:posOffset>
+                <wp:align>right</wp:align>
               </wp:positionH>
               <wp:positionV relativeFrom="paragraph">
                 <wp:posOffset>-291465</wp:posOffset>
@@ -2975,7 +2848,7 @@
               <wp:extent cx="1800225" cy="431800"/>
               <wp:effectExtent l="0" t="0" r="0" b="0"/>
               <wp:wrapNone/>
-              <wp:docPr id="12" name="Text Frame 1"/>
+              <wp:docPr id="11" name="Text Frame 1"/>
               <a:graphic xmlns:a="http://schemas.openxmlformats.org/drawingml/2006/main">
                 <a:graphicData uri="http://schemas.microsoft.com/office/word/2010/wordprocessingShape">
                   <wps:wsp>
@@ -3005,7 +2878,7 @@
                           <w:pPr>
                             <w:pStyle w:val="FrameContents"/>
                             <w:overflowPunct w:val="false"/>
-                            <w:jc w:val="left"/>
+                            <w:jc w:val="right"/>
                             <w:rPr>
                               <w:sz w:val="12"/>
                               <w:szCs w:val="12"/>
@@ -3017,61 +2890,7 @@
                               <w:sz w:val="12"/>
                               <w:szCs w:val="12"/>
                             </w:rPr>
-                            <w:t>{% if municipality_logo %}</w:t>
-                          </w:r>
-                        </w:p>
-                        <w:p>
-                          <w:pPr>
-                            <w:pStyle w:val="FrameContents"/>
-                            <w:overflowPunct w:val="false"/>
-                            <w:jc w:val="left"/>
-                            <w:rPr>
-                              <w:sz w:val="12"/>
-                              <w:szCs w:val="12"/>
-                            </w:rPr>
-                          </w:pPr>
-                          <w:r>
-                            <w:rPr>
-                              <w:color w:val="000000"/>
-                              <w:sz w:val="12"/>
-                              <w:szCs w:val="12"/>
-                            </w:rPr>
-                            <w:t>{{ "</w:t>
-                          </w:r>
-                          <w:r>
-                            <w:rPr>
-                              <w:color w:val="000000"/>
-                              <w:sz w:val="12"/>
-                              <w:szCs w:val="12"/>
-                            </w:rPr>
-                            <w:t>municipality_logo</w:t>
-                          </w:r>
-                          <w:r>
-                            <w:rPr>
-                              <w:color w:val="000000"/>
-                              <w:sz w:val="12"/>
-                              <w:szCs w:val="12"/>
-                            </w:rPr>
-                            <w:t>" |image(None, None) }}</w:t>
-                          </w:r>
-                        </w:p>
-                        <w:p>
-                          <w:pPr>
-                            <w:pStyle w:val="FrameContents"/>
-                            <w:overflowPunct w:val="false"/>
-                            <w:jc w:val="left"/>
-                            <w:rPr>
-                              <w:sz w:val="12"/>
-                              <w:szCs w:val="12"/>
-                            </w:rPr>
-                          </w:pPr>
-                          <w:r>
-                            <w:rPr>
-                              <w:color w:val="000000"/>
-                              <w:sz w:val="12"/>
-                              <w:szCs w:val="12"/>
-                            </w:rPr>
-                            <w:t>{% endif %}</w:t>
+                            <w:t>{% if municipality_logo %}{{ "municipality_logo" | image(45, 12, True) }}{% endif %}</w:t>
                           </w:r>
                         </w:p>
                       </w:txbxContent>
@@ -3087,7 +2906,7 @@
         </mc:Choice>
         <mc:Fallback>
           <w:pict>
-            <v:rect id="shape_0" ID="Text Frame 1" path="m0,0l-2147483645,0l-2147483645,-2147483646l0,-2147483646xe" stroked="f" o:allowincell="f" style="position:absolute;margin-left:0pt;margin-top:-22.95pt;width:141.7pt;height:33.95pt;mso-wrap-style:square;v-text-anchor:bottom">
+            <v:rect id="shape_0" ID="Text Frame 1" path="m0,0l-2147483645,0l-2147483645,-2147483646l0,-2147483646xe" stroked="f" o:allowincell="f" style="position:absolute;margin-left:340.1pt;margin-top:-22.95pt;width:141.7pt;height:33.95pt;mso-wrap-style:square;v-text-anchor:bottom;mso-position-horizontal:right">
               <v:fill o:detectmouseclick="t" on="false"/>
               <v:stroke color="#3465a4" joinstyle="round" endcap="flat"/>
               <v:textbox>
@@ -3096,7 +2915,7 @@
                     <w:pPr>
                       <w:pStyle w:val="FrameContents"/>
                       <w:overflowPunct w:val="false"/>
-                      <w:jc w:val="left"/>
+                      <w:jc w:val="right"/>
                       <w:rPr>
                         <w:sz w:val="12"/>
                         <w:szCs w:val="12"/>
@@ -3108,61 +2927,7 @@
                         <w:sz w:val="12"/>
                         <w:szCs w:val="12"/>
                       </w:rPr>
-                      <w:t>{% if municipality_logo %}</w:t>
-                    </w:r>
-                  </w:p>
-                  <w:p>
-                    <w:pPr>
-                      <w:pStyle w:val="FrameContents"/>
-                      <w:overflowPunct w:val="false"/>
-                      <w:jc w:val="left"/>
-                      <w:rPr>
-                        <w:sz w:val="12"/>
-                        <w:szCs w:val="12"/>
-                      </w:rPr>
-                    </w:pPr>
-                    <w:r>
-                      <w:rPr>
-                        <w:color w:val="000000"/>
-                        <w:sz w:val="12"/>
-                        <w:szCs w:val="12"/>
-                      </w:rPr>
-                      <w:t>{{ "</w:t>
-                    </w:r>
-                    <w:r>
-                      <w:rPr>
-                        <w:color w:val="000000"/>
-                        <w:sz w:val="12"/>
-                        <w:szCs w:val="12"/>
-                      </w:rPr>
-                      <w:t>municipality_logo</w:t>
-                    </w:r>
-                    <w:r>
-                      <w:rPr>
-                        <w:color w:val="000000"/>
-                        <w:sz w:val="12"/>
-                        <w:szCs w:val="12"/>
-                      </w:rPr>
-                      <w:t>" |image(None, None) }}</w:t>
-                    </w:r>
-                  </w:p>
-                  <w:p>
-                    <w:pPr>
-                      <w:pStyle w:val="FrameContents"/>
-                      <w:overflowPunct w:val="false"/>
-                      <w:jc w:val="left"/>
-                      <w:rPr>
-                        <w:sz w:val="12"/>
-                        <w:szCs w:val="12"/>
-                      </w:rPr>
-                    </w:pPr>
-                    <w:r>
-                      <w:rPr>
-                        <w:color w:val="000000"/>
-                        <w:sz w:val="12"/>
-                        <w:szCs w:val="12"/>
-                      </w:rPr>
-                      <w:t>{% endif %}</w:t>
+                      <w:t>{% if municipality_logo %}{{ "municipality_logo" | image(45, 12, True) }}{% endif %}</w:t>
                     </w:r>
                   </w:p>
                 </w:txbxContent>
@@ -3173,18 +2938,18 @@
         </mc:Fallback>
       </mc:AlternateContent>
       <w:drawing>
-        <wp:anchor behindDoc="1" distT="0" distB="0" distL="0" distR="0" simplePos="0" locked="0" layoutInCell="0" allowOverlap="1" relativeHeight="18">
+        <wp:anchor behindDoc="1" distT="0" distB="0" distL="0" distR="0" simplePos="0" locked="0" layoutInCell="0" allowOverlap="1" relativeHeight="22">
           <wp:simplePos x="0" y="0"/>
           <wp:positionH relativeFrom="column">
-            <wp:posOffset>5879465</wp:posOffset>
+            <wp:posOffset>0</wp:posOffset>
           </wp:positionH>
           <wp:positionV relativeFrom="paragraph">
-            <wp:posOffset>-147955</wp:posOffset>
+            <wp:posOffset>-53975</wp:posOffset>
           </wp:positionV>
-          <wp:extent cx="240665" cy="292735"/>
+          <wp:extent cx="1800225" cy="161925"/>
           <wp:effectExtent l="0" t="0" r="0" b="0"/>
           <wp:wrapSquare wrapText="largest"/>
-          <wp:docPr id="14" name="Image2" descr=""/>
+          <wp:docPr id="12" name="Image2" descr=""/>
           <wp:cNvGraphicFramePr>
             <a:graphicFrameLocks xmlns:a="http://schemas.openxmlformats.org/drawingml/2006/main" noChangeAspect="1"/>
           </wp:cNvGraphicFramePr>
@@ -3192,7 +2957,7 @@
             <a:graphicData uri="http://schemas.openxmlformats.org/drawingml/2006/picture">
               <pic:pic xmlns:pic="http://schemas.openxmlformats.org/drawingml/2006/picture">
                 <pic:nvPicPr>
-                  <pic:cNvPr id="14" name="Image2" descr=""/>
+                  <pic:cNvPr id="12" name="Image2" descr=""/>
                   <pic:cNvPicPr>
                     <a:picLocks noChangeAspect="1" noChangeArrowheads="1"/>
                   </pic:cNvPicPr>
@@ -3206,7 +2971,7 @@
                 <pic:spPr bwMode="auto">
                   <a:xfrm>
                     <a:off x="0" y="0"/>
-                    <a:ext cx="240665" cy="292735"/>
+                    <a:ext cx="1800225" cy="161925"/>
                   </a:xfrm>
                   <a:prstGeom prst="rect">
                     <a:avLst/>
@@ -4044,7 +3809,7 @@
   <w:style w:type="paragraph" w:styleId="Heading1">
     <w:name w:val="Heading 1"/>
     <w:basedOn w:val="Heading"/>
-    <w:next w:val="TextBody"/>
+    <w:next w:val="BodyText"/>
     <w:qFormat/>
     <w:pPr>
       <w:numPr>
@@ -4064,7 +3829,7 @@
   <w:style w:type="paragraph" w:styleId="Heading2">
     <w:name w:val="Heading 2"/>
     <w:basedOn w:val="Heading"/>
-    <w:next w:val="TextBody"/>
+    <w:next w:val="BodyText"/>
     <w:qFormat/>
     <w:pPr>
       <w:numPr>
@@ -4093,7 +3858,7 @@
       </w:numPr>
       <w:suppressAutoHyphens w:val="true"/>
       <w:spacing w:before="0" w:after="0"/>
-      <w:ind w:left="0" w:right="0" w:hanging="0"/>
+      <w:ind w:hanging="0" w:left="0" w:right="0"/>
       <w:outlineLvl w:val="2"/>
     </w:pPr>
     <w:rPr>
@@ -4105,7 +3870,7 @@
   <w:style w:type="paragraph" w:styleId="Heading4">
     <w:name w:val="Heading 4"/>
     <w:basedOn w:val="Heading"/>
-    <w:next w:val="TextBody"/>
+    <w:next w:val="BodyText"/>
     <w:qFormat/>
     <w:pPr>
       <w:numPr>
@@ -4127,7 +3892,7 @@
   <w:style w:type="paragraph" w:styleId="Heading">
     <w:name w:val="Heading"/>
     <w:basedOn w:val="Normal"/>
-    <w:next w:val="TextBody"/>
+    <w:next w:val="BodyText"/>
     <w:qFormat/>
     <w:pPr>
       <w:keepNext w:val="true"/>
@@ -4140,7 +3905,7 @@
       <w:szCs w:val="28"/>
     </w:rPr>
   </w:style>
-  <w:style w:type="paragraph" w:styleId="TextBody">
+  <w:style w:type="paragraph" w:styleId="BodyText">
     <w:name w:val="Body Text"/>
     <w:basedOn w:val="Normal"/>
     <w:pPr>
@@ -4150,7 +3915,7 @@
   </w:style>
   <w:style w:type="paragraph" w:styleId="List">
     <w:name w:val="List"/>
-    <w:basedOn w:val="TextBody"/>
+    <w:basedOn w:val="BodyText"/>
     <w:pPr/>
     <w:rPr>
       <w:rFonts w:cs="Lohit Devanagari"/>
@@ -4188,7 +3953,7 @@
     <w:basedOn w:val="Normal"/>
     <w:qFormat/>
     <w:pPr>
-      <w:ind w:left="567" w:hanging="0"/>
+      <w:ind w:hanging="0" w:left="567"/>
     </w:pPr>
     <w:rPr/>
   </w:style>
@@ -4208,11 +3973,11 @@
     <w:qFormat/>
     <w:pPr>
       <w:spacing w:before="0" w:after="283"/>
-      <w:ind w:left="567" w:right="567" w:hanging="0"/>
+      <w:ind w:hanging="0" w:left="567" w:right="567"/>
     </w:pPr>
     <w:rPr/>
   </w:style>
-  <w:style w:type="paragraph" w:styleId="Sender">
+  <w:style w:type="paragraph" w:styleId="EnvelopeReturn">
     <w:name w:val="Envelope Return"/>
     <w:basedOn w:val="Normal"/>
     <w:pPr>
@@ -4234,7 +3999,7 @@
   <w:style w:type="paragraph" w:styleId="Subtitle">
     <w:name w:val="Subtitle"/>
     <w:basedOn w:val="Heading"/>
-    <w:next w:val="TextBody"/>
+    <w:next w:val="BodyText"/>
     <w:qFormat/>
     <w:pPr>
       <w:spacing w:before="0" w:after="720"/>
@@ -4251,7 +4016,7 @@
   <w:style w:type="paragraph" w:styleId="Title">
     <w:name w:val="Title"/>
     <w:basedOn w:val="Heading"/>
-    <w:next w:val="TextBody"/>
+    <w:next w:val="BodyText"/>
     <w:qFormat/>
     <w:pPr>
       <w:spacing w:before="2160" w:after="288"/>

</xml_diff>

<commit_message>
fix(so): remove user metadata from system templates
</commit_message>
<xml_diff>
--- a/document-merge-service/kt_so/templatefiles/form.docx
+++ b/document-merge-service/kt_so/templatefiles/form.docx
@@ -2712,7 +2712,7 @@
                         <w:p>
                           <w:pPr>
                             <w:pStyle w:val="FrameContents"/>
-                            <w:overflowPunct w:val="false"/>
+                            <w:overflowPunct w:val="true"/>
                             <w:jc w:val="right"/>
                             <w:rPr>
                               <w:sz w:val="12"/>
@@ -2749,7 +2749,7 @@
                   <w:p>
                     <w:pPr>
                       <w:pStyle w:val="FrameContents"/>
-                      <w:overflowPunct w:val="false"/>
+                      <w:overflowPunct w:val="true"/>
                       <w:jc w:val="right"/>
                       <w:rPr>
                         <w:sz w:val="12"/>
@@ -2773,7 +2773,7 @@
         </mc:Fallback>
       </mc:AlternateContent>
       <w:drawing>
-        <wp:anchor behindDoc="1" distT="0" distB="0" distL="0" distR="0" simplePos="0" locked="0" layoutInCell="0" allowOverlap="1" relativeHeight="22">
+        <wp:anchor behindDoc="1" distT="0" distB="0" distL="0" distR="0" simplePos="0" locked="0" layoutInCell="0" allowOverlap="1" relativeHeight="21">
           <wp:simplePos x="0" y="0"/>
           <wp:positionH relativeFrom="column">
             <wp:posOffset>0</wp:posOffset>
@@ -2877,7 +2877,7 @@
                         <w:p>
                           <w:pPr>
                             <w:pStyle w:val="FrameContents"/>
-                            <w:overflowPunct w:val="false"/>
+                            <w:overflowPunct w:val="true"/>
                             <w:jc w:val="right"/>
                             <w:rPr>
                               <w:sz w:val="12"/>
@@ -2914,7 +2914,7 @@
                   <w:p>
                     <w:pPr>
                       <w:pStyle w:val="FrameContents"/>
-                      <w:overflowPunct w:val="false"/>
+                      <w:overflowPunct w:val="true"/>
                       <w:jc w:val="right"/>
                       <w:rPr>
                         <w:sz w:val="12"/>
@@ -2938,7 +2938,7 @@
         </mc:Fallback>
       </mc:AlternateContent>
       <w:drawing>
-        <wp:anchor behindDoc="1" distT="0" distB="0" distL="0" distR="0" simplePos="0" locked="0" layoutInCell="0" allowOverlap="1" relativeHeight="22">
+        <wp:anchor behindDoc="1" distT="0" distB="0" distL="0" distR="0" simplePos="0" locked="0" layoutInCell="0" allowOverlap="1" relativeHeight="21">
           <wp:simplePos x="0" y="0"/>
           <wp:positionH relativeFrom="column">
             <wp:posOffset>0</wp:posOffset>

</xml_diff>